<commit_message>
Cambios en la documentacion y en las clases del mundo
</commit_message>
<xml_diff>
--- a/docs/Requerimientos funcionales.docx
+++ b/docs/Requerimientos funcionales.docx
@@ -507,39 +507,7 @@
                 <w:sz w:val="18"/>
                 <w:szCs w:val="18"/>
               </w:rPr>
-              <w:t>R</w:t>
-            </w:r>
-            <w:r>
-              <w:rPr>
-                <w:b w:val="0"/>
-                <w:sz w:val="18"/>
-                <w:szCs w:val="18"/>
-              </w:rPr>
-              <w:t>2</w:t>
-            </w:r>
-            <w:r>
-              <w:rPr>
-                <w:b w:val="0"/>
-                <w:sz w:val="18"/>
-                <w:szCs w:val="18"/>
-              </w:rPr>
-              <w:t xml:space="preserve"> - Cargar la información </w:t>
-            </w:r>
-            <w:r>
-              <w:rPr>
-                <w:b w:val="0"/>
-                <w:sz w:val="18"/>
-                <w:szCs w:val="18"/>
-              </w:rPr>
-              <w:t>sobre las zonas</w:t>
-            </w:r>
-            <w:r>
-              <w:rPr>
-                <w:b w:val="0"/>
-                <w:sz w:val="18"/>
-                <w:szCs w:val="18"/>
-              </w:rPr>
-              <w:t>.</w:t>
+              <w:t>R2 - Cargar la información sobre las zonas.</w:t>
             </w:r>
           </w:p>
         </w:tc>
@@ -608,15 +576,7 @@
                 <w:sz w:val="18"/>
                 <w:szCs w:val="18"/>
               </w:rPr>
-              <w:t xml:space="preserve">Se carga la información </w:t>
-            </w:r>
-            <w:r>
-              <w:rPr>
-                <w:b w:val="0"/>
-                <w:sz w:val="18"/>
-                <w:szCs w:val="18"/>
-              </w:rPr>
-              <w:t>de las zonas encontrada en el archivo JSON</w:t>
+              <w:t>Se carga la información de las zonas encontrada en el archivo JSON</w:t>
             </w:r>
           </w:p>
         </w:tc>
@@ -954,23 +914,7 @@
                 <w:sz w:val="18"/>
                 <w:szCs w:val="18"/>
               </w:rPr>
-              <w:t>R</w:t>
-            </w:r>
-            <w:r>
-              <w:rPr>
-                <w:b w:val="0"/>
-                <w:sz w:val="18"/>
-                <w:szCs w:val="18"/>
-              </w:rPr>
-              <w:t>3</w:t>
-            </w:r>
-            <w:r>
-              <w:rPr>
-                <w:b w:val="0"/>
-                <w:sz w:val="18"/>
-                <w:szCs w:val="18"/>
-              </w:rPr>
-              <w:t xml:space="preserve"> - Cargar la información sobre la</w:t>
+              <w:t>R3 - Cargar la información sobre la</w:t>
             </w:r>
             <w:r>
               <w:rPr>
@@ -1079,25 +1023,7 @@
                 <w:sz w:val="18"/>
                 <w:szCs w:val="18"/>
               </w:rPr>
-              <w:t xml:space="preserve"> a partir de un archivo </w:t>
-            </w:r>
-            <w:proofErr w:type="spellStart"/>
-            <w:r>
-              <w:rPr>
-                <w:b w:val="0"/>
-                <w:sz w:val="18"/>
-                <w:szCs w:val="18"/>
-              </w:rPr>
-              <w:t>txt</w:t>
-            </w:r>
-            <w:proofErr w:type="spellEnd"/>
-            <w:r>
-              <w:rPr>
-                <w:b w:val="0"/>
-                <w:sz w:val="18"/>
-                <w:szCs w:val="18"/>
-              </w:rPr>
-              <w:t>.</w:t>
+              <w:t xml:space="preserve"> a partir de un archivo txt.</w:t>
             </w:r>
           </w:p>
         </w:tc>
@@ -1271,18 +1197,8 @@
                 <w:sz w:val="18"/>
                 <w:szCs w:val="18"/>
               </w:rPr>
-              <w:t xml:space="preserve"> en el archivo </w:t>
-            </w:r>
-            <w:proofErr w:type="spellStart"/>
-            <w:r>
-              <w:rPr>
-                <w:b w:val="0"/>
-                <w:sz w:val="18"/>
-                <w:szCs w:val="18"/>
-              </w:rPr>
-              <w:t>txt</w:t>
-            </w:r>
-            <w:proofErr w:type="spellEnd"/>
+              <w:t xml:space="preserve"> en el archivo txt</w:t>
+            </w:r>
           </w:p>
         </w:tc>
       </w:tr>
@@ -1367,6 +1283,1331 @@
     <w:p/>
     <w:p/>
     <w:p/>
+    <w:p/>
+    <w:p/>
+    <w:tbl>
+      <w:tblPr>
+        <w:tblW w:w="10499" w:type="dxa"/>
+        <w:jc w:val="center"/>
+        <w:tblBorders>
+          <w:top w:val="single" w:sz="4" w:space="0" w:color="auto"/>
+          <w:left w:val="single" w:sz="4" w:space="0" w:color="auto"/>
+          <w:bottom w:val="single" w:sz="4" w:space="0" w:color="auto"/>
+          <w:right w:val="single" w:sz="4" w:space="0" w:color="auto"/>
+          <w:insideH w:val="single" w:sz="4" w:space="0" w:color="auto"/>
+          <w:insideV w:val="single" w:sz="4" w:space="0" w:color="auto"/>
+        </w:tblBorders>
+        <w:tblLayout w:type="fixed"/>
+        <w:tblLook w:val="01E0" w:firstRow="1" w:lastRow="1" w:firstColumn="1" w:lastColumn="1" w:noHBand="0" w:noVBand="0"/>
+      </w:tblPr>
+      <w:tblGrid>
+        <w:gridCol w:w="2342"/>
+        <w:gridCol w:w="8157"/>
+      </w:tblGrid>
+      <w:tr>
+        <w:trPr>
+          <w:trHeight w:val="384"/>
+          <w:jc w:val="center"/>
+        </w:trPr>
+        <w:tc>
+          <w:tcPr>
+            <w:tcW w:w="2342" w:type="dxa"/>
+            <w:tcBorders>
+              <w:top w:val="single" w:sz="4" w:space="0" w:color="auto"/>
+              <w:left w:val="single" w:sz="4" w:space="0" w:color="auto"/>
+              <w:bottom w:val="single" w:sz="4" w:space="0" w:color="auto"/>
+              <w:right w:val="single" w:sz="4" w:space="0" w:color="auto"/>
+            </w:tcBorders>
+            <w:shd w:val="clear" w:color="auto" w:fill="F3F3F3"/>
+            <w:vAlign w:val="center"/>
+            <w:hideMark/>
+          </w:tcPr>
+          <w:p>
+            <w:pPr>
+              <w:pStyle w:val="TituloPrincipla"/>
+              <w:spacing w:after="100"/>
+              <w:jc w:val="left"/>
+              <w:rPr>
+                <w:sz w:val="22"/>
+                <w:szCs w:val="22"/>
+              </w:rPr>
+            </w:pPr>
+            <w:r>
+              <w:rPr>
+                <w:sz w:val="22"/>
+                <w:szCs w:val="22"/>
+              </w:rPr>
+              <w:lastRenderedPageBreak/>
+              <w:t>Nombre</w:t>
+            </w:r>
+          </w:p>
+        </w:tc>
+        <w:tc>
+          <w:tcPr>
+            <w:tcW w:w="8157" w:type="dxa"/>
+            <w:tcBorders>
+              <w:top w:val="single" w:sz="4" w:space="0" w:color="auto"/>
+              <w:left w:val="single" w:sz="4" w:space="0" w:color="auto"/>
+              <w:bottom w:val="single" w:sz="4" w:space="0" w:color="auto"/>
+              <w:right w:val="single" w:sz="4" w:space="0" w:color="auto"/>
+            </w:tcBorders>
+            <w:hideMark/>
+          </w:tcPr>
+          <w:p>
+            <w:pPr>
+              <w:pStyle w:val="TituloPrincipla"/>
+              <w:spacing w:after="100"/>
+              <w:jc w:val="left"/>
+              <w:rPr>
+                <w:sz w:val="18"/>
+                <w:szCs w:val="18"/>
+              </w:rPr>
+            </w:pPr>
+            <w:r>
+              <w:rPr>
+                <w:b w:val="0"/>
+                <w:sz w:val="18"/>
+                <w:szCs w:val="18"/>
+              </w:rPr>
+              <w:t>R</w:t>
+            </w:r>
+            <w:r>
+              <w:rPr>
+                <w:b w:val="0"/>
+                <w:sz w:val="18"/>
+                <w:szCs w:val="18"/>
+              </w:rPr>
+              <w:t>4</w:t>
+            </w:r>
+            <w:r>
+              <w:rPr>
+                <w:b w:val="0"/>
+                <w:sz w:val="18"/>
+                <w:szCs w:val="18"/>
+              </w:rPr>
+              <w:t xml:space="preserve"> </w:t>
+            </w:r>
+            <w:r>
+              <w:rPr>
+                <w:b w:val="0"/>
+                <w:sz w:val="18"/>
+                <w:szCs w:val="18"/>
+              </w:rPr>
+              <w:t>–</w:t>
+            </w:r>
+            <w:r>
+              <w:rPr>
+                <w:b w:val="0"/>
+                <w:sz w:val="18"/>
+                <w:szCs w:val="18"/>
+              </w:rPr>
+              <w:t xml:space="preserve"> </w:t>
+            </w:r>
+            <w:r>
+              <w:rPr>
+                <w:b w:val="0"/>
+                <w:sz w:val="18"/>
+                <w:szCs w:val="18"/>
+              </w:rPr>
+              <w:t>Buscar N zonas más al norte.</w:t>
+            </w:r>
+          </w:p>
+        </w:tc>
+      </w:tr>
+      <w:tr>
+        <w:trPr>
+          <w:trHeight w:val="391"/>
+          <w:jc w:val="center"/>
+        </w:trPr>
+        <w:tc>
+          <w:tcPr>
+            <w:tcW w:w="2342" w:type="dxa"/>
+            <w:tcBorders>
+              <w:top w:val="single" w:sz="4" w:space="0" w:color="auto"/>
+              <w:left w:val="single" w:sz="4" w:space="0" w:color="auto"/>
+              <w:bottom w:val="single" w:sz="4" w:space="0" w:color="auto"/>
+              <w:right w:val="single" w:sz="4" w:space="0" w:color="auto"/>
+            </w:tcBorders>
+            <w:shd w:val="clear" w:color="auto" w:fill="F3F3F3"/>
+            <w:vAlign w:val="center"/>
+            <w:hideMark/>
+          </w:tcPr>
+          <w:p>
+            <w:pPr>
+              <w:pStyle w:val="TituloPrincipla"/>
+              <w:spacing w:after="100"/>
+              <w:jc w:val="left"/>
+              <w:rPr>
+                <w:sz w:val="22"/>
+                <w:szCs w:val="22"/>
+              </w:rPr>
+            </w:pPr>
+            <w:r>
+              <w:rPr>
+                <w:sz w:val="22"/>
+                <w:szCs w:val="22"/>
+              </w:rPr>
+              <w:t>Resumen</w:t>
+            </w:r>
+          </w:p>
+        </w:tc>
+        <w:tc>
+          <w:tcPr>
+            <w:tcW w:w="8157" w:type="dxa"/>
+            <w:tcBorders>
+              <w:top w:val="single" w:sz="4" w:space="0" w:color="auto"/>
+              <w:left w:val="single" w:sz="4" w:space="0" w:color="auto"/>
+              <w:bottom w:val="single" w:sz="4" w:space="0" w:color="auto"/>
+              <w:right w:val="single" w:sz="4" w:space="0" w:color="auto"/>
+            </w:tcBorders>
+            <w:hideMark/>
+          </w:tcPr>
+          <w:p>
+            <w:pPr>
+              <w:pStyle w:val="TituloPrincipla"/>
+              <w:spacing w:after="100"/>
+              <w:jc w:val="left"/>
+              <w:rPr>
+                <w:b w:val="0"/>
+                <w:sz w:val="18"/>
+                <w:szCs w:val="18"/>
+              </w:rPr>
+            </w:pPr>
+            <w:r>
+              <w:rPr>
+                <w:b w:val="0"/>
+                <w:sz w:val="18"/>
+                <w:szCs w:val="18"/>
+              </w:rPr>
+              <w:t xml:space="preserve">Se </w:t>
+            </w:r>
+            <w:r>
+              <w:rPr>
+                <w:b w:val="0"/>
+                <w:sz w:val="18"/>
+                <w:szCs w:val="18"/>
+              </w:rPr>
+              <w:t>buscan los N viajes más al norte encontrados en los archivos del trimestre escogido</w:t>
+            </w:r>
+          </w:p>
+        </w:tc>
+      </w:tr>
+      <w:tr>
+        <w:trPr>
+          <w:trHeight w:val="342"/>
+          <w:jc w:val="center"/>
+        </w:trPr>
+        <w:tc>
+          <w:tcPr>
+            <w:tcW w:w="10499" w:type="dxa"/>
+            <w:gridSpan w:val="2"/>
+            <w:tcBorders>
+              <w:top w:val="single" w:sz="4" w:space="0" w:color="auto"/>
+              <w:left w:val="single" w:sz="4" w:space="0" w:color="auto"/>
+              <w:bottom w:val="single" w:sz="4" w:space="0" w:color="auto"/>
+              <w:right w:val="single" w:sz="4" w:space="0" w:color="auto"/>
+            </w:tcBorders>
+            <w:shd w:val="clear" w:color="auto" w:fill="595959" w:themeFill="text1" w:themeFillTint="A6"/>
+            <w:vAlign w:val="center"/>
+            <w:hideMark/>
+          </w:tcPr>
+          <w:p>
+            <w:pPr>
+              <w:pStyle w:val="TituloPrincipla"/>
+              <w:spacing w:after="100"/>
+              <w:jc w:val="left"/>
+              <w:rPr>
+                <w:color w:val="FFFFFF" w:themeColor="background1"/>
+                <w:sz w:val="22"/>
+                <w:szCs w:val="22"/>
+              </w:rPr>
+            </w:pPr>
+            <w:r>
+              <w:rPr>
+                <w:color w:val="FFFFFF" w:themeColor="background1"/>
+                <w:sz w:val="22"/>
+                <w:szCs w:val="22"/>
+              </w:rPr>
+              <w:t>Entradas</w:t>
+            </w:r>
+          </w:p>
+        </w:tc>
+      </w:tr>
+      <w:tr>
+        <w:trPr>
+          <w:trHeight w:val="335"/>
+          <w:jc w:val="center"/>
+        </w:trPr>
+        <w:tc>
+          <w:tcPr>
+            <w:tcW w:w="10499" w:type="dxa"/>
+            <w:gridSpan w:val="2"/>
+            <w:tcBorders>
+              <w:top w:val="single" w:sz="4" w:space="0" w:color="auto"/>
+              <w:left w:val="single" w:sz="4" w:space="0" w:color="auto"/>
+              <w:bottom w:val="single" w:sz="4" w:space="0" w:color="auto"/>
+              <w:right w:val="single" w:sz="4" w:space="0" w:color="auto"/>
+            </w:tcBorders>
+            <w:hideMark/>
+          </w:tcPr>
+          <w:p>
+            <w:pPr>
+              <w:pStyle w:val="TituloPrincipla"/>
+              <w:spacing w:after="100"/>
+              <w:jc w:val="left"/>
+              <w:rPr>
+                <w:b w:val="0"/>
+                <w:sz w:val="18"/>
+                <w:szCs w:val="18"/>
+              </w:rPr>
+            </w:pPr>
+            <w:r>
+              <w:rPr>
+                <w:b w:val="0"/>
+                <w:sz w:val="18"/>
+                <w:szCs w:val="18"/>
+              </w:rPr>
+              <w:t>Número de zonas a buscar</w:t>
+            </w:r>
+          </w:p>
+        </w:tc>
+      </w:tr>
+      <w:tr>
+        <w:trPr>
+          <w:trHeight w:val="342"/>
+          <w:jc w:val="center"/>
+        </w:trPr>
+        <w:tc>
+          <w:tcPr>
+            <w:tcW w:w="10499" w:type="dxa"/>
+            <w:gridSpan w:val="2"/>
+            <w:tcBorders>
+              <w:top w:val="single" w:sz="4" w:space="0" w:color="auto"/>
+              <w:left w:val="single" w:sz="4" w:space="0" w:color="auto"/>
+              <w:bottom w:val="single" w:sz="4" w:space="0" w:color="auto"/>
+              <w:right w:val="single" w:sz="4" w:space="0" w:color="auto"/>
+            </w:tcBorders>
+            <w:shd w:val="clear" w:color="auto" w:fill="595959" w:themeFill="text1" w:themeFillTint="A6"/>
+            <w:vAlign w:val="center"/>
+            <w:hideMark/>
+          </w:tcPr>
+          <w:p>
+            <w:pPr>
+              <w:pStyle w:val="TituloPrincipla"/>
+              <w:spacing w:after="100"/>
+              <w:jc w:val="left"/>
+              <w:rPr>
+                <w:color w:val="FFFFFF" w:themeColor="background1"/>
+                <w:sz w:val="22"/>
+                <w:szCs w:val="22"/>
+              </w:rPr>
+            </w:pPr>
+            <w:r>
+              <w:rPr>
+                <w:color w:val="FFFFFF" w:themeColor="background1"/>
+                <w:sz w:val="22"/>
+                <w:szCs w:val="22"/>
+              </w:rPr>
+              <w:t>Resultados</w:t>
+            </w:r>
+          </w:p>
+        </w:tc>
+      </w:tr>
+      <w:tr>
+        <w:trPr>
+          <w:trHeight w:val="335"/>
+          <w:jc w:val="center"/>
+        </w:trPr>
+        <w:tc>
+          <w:tcPr>
+            <w:tcW w:w="10499" w:type="dxa"/>
+            <w:gridSpan w:val="2"/>
+            <w:tcBorders>
+              <w:top w:val="single" w:sz="4" w:space="0" w:color="auto"/>
+              <w:left w:val="single" w:sz="4" w:space="0" w:color="auto"/>
+              <w:bottom w:val="single" w:sz="4" w:space="0" w:color="auto"/>
+              <w:right w:val="single" w:sz="4" w:space="0" w:color="auto"/>
+            </w:tcBorders>
+            <w:hideMark/>
+          </w:tcPr>
+          <w:p>
+            <w:pPr>
+              <w:pStyle w:val="TituloPrincipla"/>
+              <w:spacing w:after="100"/>
+              <w:jc w:val="left"/>
+              <w:rPr>
+                <w:b w:val="0"/>
+                <w:sz w:val="18"/>
+                <w:szCs w:val="18"/>
+              </w:rPr>
+            </w:pPr>
+            <w:r>
+              <w:rPr>
+                <w:b w:val="0"/>
+                <w:sz w:val="18"/>
+                <w:szCs w:val="18"/>
+              </w:rPr>
+              <w:t xml:space="preserve">-Se </w:t>
+            </w:r>
+            <w:r>
+              <w:rPr>
+                <w:b w:val="0"/>
+                <w:sz w:val="18"/>
+                <w:szCs w:val="18"/>
+              </w:rPr>
+              <w:t>retorna una cola de prioridad con los N viajes más al norte encontrados en el trimestre.</w:t>
+            </w:r>
+          </w:p>
+        </w:tc>
+      </w:tr>
+      <w:tr>
+        <w:trPr>
+          <w:trHeight w:val="391"/>
+          <w:jc w:val="center"/>
+        </w:trPr>
+        <w:tc>
+          <w:tcPr>
+            <w:tcW w:w="10499" w:type="dxa"/>
+            <w:gridSpan w:val="2"/>
+            <w:tcBorders>
+              <w:top w:val="single" w:sz="4" w:space="0" w:color="auto"/>
+              <w:left w:val="single" w:sz="4" w:space="0" w:color="auto"/>
+              <w:bottom w:val="single" w:sz="4" w:space="0" w:color="auto"/>
+              <w:right w:val="single" w:sz="4" w:space="0" w:color="auto"/>
+            </w:tcBorders>
+            <w:shd w:val="clear" w:color="auto" w:fill="595959" w:themeFill="text1" w:themeFillTint="A6"/>
+          </w:tcPr>
+          <w:p>
+            <w:pPr>
+              <w:pStyle w:val="TituloPrincipla"/>
+              <w:spacing w:after="100"/>
+              <w:jc w:val="left"/>
+              <w:rPr>
+                <w:sz w:val="22"/>
+                <w:szCs w:val="22"/>
+              </w:rPr>
+            </w:pPr>
+            <w:r>
+              <w:rPr>
+                <w:color w:val="FFFFFF" w:themeColor="background1"/>
+                <w:sz w:val="22"/>
+                <w:szCs w:val="22"/>
+              </w:rPr>
+              <w:t>Complejidad temporal</w:t>
+            </w:r>
+          </w:p>
+        </w:tc>
+      </w:tr>
+      <w:tr>
+        <w:trPr>
+          <w:trHeight w:val="384"/>
+          <w:jc w:val="center"/>
+        </w:trPr>
+        <w:tc>
+          <w:tcPr>
+            <w:tcW w:w="10499" w:type="dxa"/>
+            <w:gridSpan w:val="2"/>
+            <w:tcBorders>
+              <w:top w:val="single" w:sz="4" w:space="0" w:color="auto"/>
+              <w:left w:val="single" w:sz="4" w:space="0" w:color="auto"/>
+              <w:bottom w:val="single" w:sz="4" w:space="0" w:color="auto"/>
+              <w:right w:val="single" w:sz="4" w:space="0" w:color="auto"/>
+            </w:tcBorders>
+            <w:shd w:val="clear" w:color="auto" w:fill="FFFFFF" w:themeFill="background1"/>
+          </w:tcPr>
+          <w:p>
+            <w:pPr>
+              <w:pStyle w:val="TituloPrincipla"/>
+              <w:spacing w:after="100"/>
+              <w:jc w:val="left"/>
+              <w:rPr>
+                <w:color w:val="FFFFFF" w:themeColor="background1"/>
+                <w:sz w:val="22"/>
+                <w:szCs w:val="22"/>
+              </w:rPr>
+            </w:pPr>
+            <w:r>
+              <w:rPr>
+                <w:color w:val="000000" w:themeColor="text1"/>
+                <w:sz w:val="22"/>
+                <w:szCs w:val="22"/>
+              </w:rPr>
+              <w:t>O(n)</w:t>
+            </w:r>
+          </w:p>
+        </w:tc>
+      </w:tr>
+    </w:tbl>
+    <w:p/>
+    <w:tbl>
+      <w:tblPr>
+        <w:tblW w:w="10305" w:type="dxa"/>
+        <w:jc w:val="center"/>
+        <w:tblBorders>
+          <w:top w:val="single" w:sz="4" w:space="0" w:color="auto"/>
+          <w:left w:val="single" w:sz="4" w:space="0" w:color="auto"/>
+          <w:bottom w:val="single" w:sz="4" w:space="0" w:color="auto"/>
+          <w:right w:val="single" w:sz="4" w:space="0" w:color="auto"/>
+          <w:insideH w:val="single" w:sz="4" w:space="0" w:color="auto"/>
+          <w:insideV w:val="single" w:sz="4" w:space="0" w:color="auto"/>
+        </w:tblBorders>
+        <w:tblLayout w:type="fixed"/>
+        <w:tblLook w:val="01E0" w:firstRow="1" w:lastRow="1" w:firstColumn="1" w:lastColumn="1" w:noHBand="0" w:noVBand="0"/>
+      </w:tblPr>
+      <w:tblGrid>
+        <w:gridCol w:w="2299"/>
+        <w:gridCol w:w="8006"/>
+      </w:tblGrid>
+      <w:tr>
+        <w:trPr>
+          <w:jc w:val="center"/>
+        </w:trPr>
+        <w:tc>
+          <w:tcPr>
+            <w:tcW w:w="2299" w:type="dxa"/>
+            <w:tcBorders>
+              <w:top w:val="single" w:sz="4" w:space="0" w:color="auto"/>
+              <w:left w:val="single" w:sz="4" w:space="0" w:color="auto"/>
+              <w:bottom w:val="single" w:sz="4" w:space="0" w:color="auto"/>
+              <w:right w:val="single" w:sz="4" w:space="0" w:color="auto"/>
+            </w:tcBorders>
+            <w:shd w:val="clear" w:color="auto" w:fill="F3F3F3"/>
+            <w:vAlign w:val="center"/>
+            <w:hideMark/>
+          </w:tcPr>
+          <w:p>
+            <w:pPr>
+              <w:pStyle w:val="TituloPrincipla"/>
+              <w:spacing w:after="100"/>
+              <w:jc w:val="left"/>
+              <w:rPr>
+                <w:sz w:val="22"/>
+                <w:szCs w:val="22"/>
+              </w:rPr>
+            </w:pPr>
+            <w:r>
+              <w:rPr>
+                <w:sz w:val="22"/>
+                <w:szCs w:val="22"/>
+              </w:rPr>
+              <w:t>Nombre</w:t>
+            </w:r>
+          </w:p>
+        </w:tc>
+        <w:tc>
+          <w:tcPr>
+            <w:tcW w:w="8006" w:type="dxa"/>
+            <w:tcBorders>
+              <w:top w:val="single" w:sz="4" w:space="0" w:color="auto"/>
+              <w:left w:val="single" w:sz="4" w:space="0" w:color="auto"/>
+              <w:bottom w:val="single" w:sz="4" w:space="0" w:color="auto"/>
+              <w:right w:val="single" w:sz="4" w:space="0" w:color="auto"/>
+            </w:tcBorders>
+            <w:hideMark/>
+          </w:tcPr>
+          <w:p>
+            <w:pPr>
+              <w:pStyle w:val="TituloPrincipla"/>
+              <w:spacing w:after="100"/>
+              <w:jc w:val="left"/>
+              <w:rPr>
+                <w:sz w:val="18"/>
+                <w:szCs w:val="18"/>
+              </w:rPr>
+            </w:pPr>
+            <w:r>
+              <w:rPr>
+                <w:b w:val="0"/>
+                <w:sz w:val="18"/>
+                <w:szCs w:val="18"/>
+              </w:rPr>
+              <w:t>R5 – Buscar nodos de la malla vial por su localización geográfica.</w:t>
+            </w:r>
+          </w:p>
+        </w:tc>
+      </w:tr>
+      <w:tr>
+        <w:trPr>
+          <w:jc w:val="center"/>
+        </w:trPr>
+        <w:tc>
+          <w:tcPr>
+            <w:tcW w:w="2299" w:type="dxa"/>
+            <w:tcBorders>
+              <w:top w:val="single" w:sz="4" w:space="0" w:color="auto"/>
+              <w:left w:val="single" w:sz="4" w:space="0" w:color="auto"/>
+              <w:bottom w:val="single" w:sz="4" w:space="0" w:color="auto"/>
+              <w:right w:val="single" w:sz="4" w:space="0" w:color="auto"/>
+            </w:tcBorders>
+            <w:shd w:val="clear" w:color="auto" w:fill="F3F3F3"/>
+            <w:vAlign w:val="center"/>
+            <w:hideMark/>
+          </w:tcPr>
+          <w:p>
+            <w:pPr>
+              <w:pStyle w:val="TituloPrincipla"/>
+              <w:spacing w:after="100"/>
+              <w:jc w:val="left"/>
+              <w:rPr>
+                <w:sz w:val="22"/>
+                <w:szCs w:val="22"/>
+              </w:rPr>
+            </w:pPr>
+            <w:r>
+              <w:rPr>
+                <w:sz w:val="22"/>
+                <w:szCs w:val="22"/>
+              </w:rPr>
+              <w:t>Resumen</w:t>
+            </w:r>
+          </w:p>
+        </w:tc>
+        <w:tc>
+          <w:tcPr>
+            <w:tcW w:w="8006" w:type="dxa"/>
+            <w:tcBorders>
+              <w:top w:val="single" w:sz="4" w:space="0" w:color="auto"/>
+              <w:left w:val="single" w:sz="4" w:space="0" w:color="auto"/>
+              <w:bottom w:val="single" w:sz="4" w:space="0" w:color="auto"/>
+              <w:right w:val="single" w:sz="4" w:space="0" w:color="auto"/>
+            </w:tcBorders>
+            <w:hideMark/>
+          </w:tcPr>
+          <w:p>
+            <w:pPr>
+              <w:pStyle w:val="TituloPrincipla"/>
+              <w:spacing w:after="100"/>
+              <w:jc w:val="left"/>
+              <w:rPr>
+                <w:b w:val="0"/>
+                <w:sz w:val="18"/>
+                <w:szCs w:val="18"/>
+              </w:rPr>
+            </w:pPr>
+            <w:r>
+              <w:rPr>
+                <w:b w:val="0"/>
+                <w:sz w:val="18"/>
+                <w:szCs w:val="18"/>
+              </w:rPr>
+              <w:t>Busca nodos de la malla vial cargados al programa a partir de la longitud y latitud dadas por la localización geográfica.</w:t>
+            </w:r>
+          </w:p>
+        </w:tc>
+      </w:tr>
+      <w:tr>
+        <w:trPr>
+          <w:trHeight w:val="315"/>
+          <w:jc w:val="center"/>
+        </w:trPr>
+        <w:tc>
+          <w:tcPr>
+            <w:tcW w:w="10305" w:type="dxa"/>
+            <w:gridSpan w:val="2"/>
+            <w:tcBorders>
+              <w:top w:val="single" w:sz="4" w:space="0" w:color="auto"/>
+              <w:left w:val="single" w:sz="4" w:space="0" w:color="auto"/>
+              <w:bottom w:val="single" w:sz="4" w:space="0" w:color="auto"/>
+              <w:right w:val="single" w:sz="4" w:space="0" w:color="auto"/>
+            </w:tcBorders>
+            <w:shd w:val="clear" w:color="auto" w:fill="595959" w:themeFill="text1" w:themeFillTint="A6"/>
+            <w:vAlign w:val="center"/>
+            <w:hideMark/>
+          </w:tcPr>
+          <w:p>
+            <w:pPr>
+              <w:pStyle w:val="TituloPrincipla"/>
+              <w:spacing w:after="100"/>
+              <w:jc w:val="left"/>
+              <w:rPr>
+                <w:color w:val="FFFFFF" w:themeColor="background1"/>
+                <w:sz w:val="22"/>
+                <w:szCs w:val="22"/>
+              </w:rPr>
+            </w:pPr>
+            <w:r>
+              <w:rPr>
+                <w:color w:val="FFFFFF" w:themeColor="background1"/>
+                <w:sz w:val="22"/>
+                <w:szCs w:val="22"/>
+              </w:rPr>
+              <w:t>Entradas</w:t>
+            </w:r>
+          </w:p>
+        </w:tc>
+      </w:tr>
+      <w:tr>
+        <w:trPr>
+          <w:jc w:val="center"/>
+        </w:trPr>
+        <w:tc>
+          <w:tcPr>
+            <w:tcW w:w="10305" w:type="dxa"/>
+            <w:gridSpan w:val="2"/>
+            <w:tcBorders>
+              <w:top w:val="single" w:sz="4" w:space="0" w:color="auto"/>
+              <w:left w:val="single" w:sz="4" w:space="0" w:color="auto"/>
+              <w:bottom w:val="single" w:sz="4" w:space="0" w:color="auto"/>
+              <w:right w:val="single" w:sz="4" w:space="0" w:color="auto"/>
+            </w:tcBorders>
+            <w:hideMark/>
+          </w:tcPr>
+          <w:p>
+            <w:pPr>
+              <w:pStyle w:val="TituloPrincipla"/>
+              <w:spacing w:after="100"/>
+              <w:jc w:val="left"/>
+              <w:rPr>
+                <w:b w:val="0"/>
+                <w:sz w:val="18"/>
+                <w:szCs w:val="18"/>
+              </w:rPr>
+            </w:pPr>
+            <w:r>
+              <w:rPr>
+                <w:b w:val="0"/>
+                <w:sz w:val="18"/>
+                <w:szCs w:val="18"/>
+              </w:rPr>
+              <w:t>Latitud y longitud</w:t>
+            </w:r>
+          </w:p>
+        </w:tc>
+      </w:tr>
+      <w:tr>
+        <w:trPr>
+          <w:trHeight w:val="315"/>
+          <w:jc w:val="center"/>
+        </w:trPr>
+        <w:tc>
+          <w:tcPr>
+            <w:tcW w:w="10305" w:type="dxa"/>
+            <w:gridSpan w:val="2"/>
+            <w:tcBorders>
+              <w:top w:val="single" w:sz="4" w:space="0" w:color="auto"/>
+              <w:left w:val="single" w:sz="4" w:space="0" w:color="auto"/>
+              <w:bottom w:val="single" w:sz="4" w:space="0" w:color="auto"/>
+              <w:right w:val="single" w:sz="4" w:space="0" w:color="auto"/>
+            </w:tcBorders>
+            <w:shd w:val="clear" w:color="auto" w:fill="595959" w:themeFill="text1" w:themeFillTint="A6"/>
+            <w:vAlign w:val="center"/>
+            <w:hideMark/>
+          </w:tcPr>
+          <w:p>
+            <w:pPr>
+              <w:pStyle w:val="TituloPrincipla"/>
+              <w:spacing w:after="100"/>
+              <w:jc w:val="left"/>
+              <w:rPr>
+                <w:color w:val="FFFFFF" w:themeColor="background1"/>
+                <w:sz w:val="22"/>
+                <w:szCs w:val="22"/>
+              </w:rPr>
+            </w:pPr>
+            <w:r>
+              <w:rPr>
+                <w:color w:val="FFFFFF" w:themeColor="background1"/>
+                <w:sz w:val="22"/>
+                <w:szCs w:val="22"/>
+              </w:rPr>
+              <w:t>Resultados</w:t>
+            </w:r>
+          </w:p>
+        </w:tc>
+      </w:tr>
+      <w:tr>
+        <w:trPr>
+          <w:jc w:val="center"/>
+        </w:trPr>
+        <w:tc>
+          <w:tcPr>
+            <w:tcW w:w="10305" w:type="dxa"/>
+            <w:gridSpan w:val="2"/>
+            <w:tcBorders>
+              <w:top w:val="single" w:sz="4" w:space="0" w:color="auto"/>
+              <w:left w:val="single" w:sz="4" w:space="0" w:color="auto"/>
+              <w:bottom w:val="single" w:sz="4" w:space="0" w:color="auto"/>
+              <w:right w:val="single" w:sz="4" w:space="0" w:color="auto"/>
+            </w:tcBorders>
+            <w:hideMark/>
+          </w:tcPr>
+          <w:p>
+            <w:pPr>
+              <w:pStyle w:val="TituloPrincipla"/>
+              <w:spacing w:after="100"/>
+              <w:jc w:val="left"/>
+              <w:rPr>
+                <w:b w:val="0"/>
+                <w:sz w:val="18"/>
+                <w:szCs w:val="18"/>
+              </w:rPr>
+            </w:pPr>
+            <w:r>
+              <w:rPr>
+                <w:b w:val="0"/>
+                <w:sz w:val="18"/>
+                <w:szCs w:val="18"/>
+              </w:rPr>
+              <w:t>-</w:t>
+            </w:r>
+            <w:r>
+              <w:rPr>
+                <w:b w:val="0"/>
+                <w:sz w:val="18"/>
+                <w:szCs w:val="18"/>
+              </w:rPr>
+              <w:t>Retorna</w:t>
+            </w:r>
+            <w:r>
+              <w:rPr>
+                <w:b w:val="0"/>
+                <w:sz w:val="18"/>
+                <w:szCs w:val="18"/>
+              </w:rPr>
+              <w:t xml:space="preserve"> el número de nodos encontrados y la id, longitud y latitud de cada uno.</w:t>
+            </w:r>
+          </w:p>
+        </w:tc>
+      </w:tr>
+      <w:tr>
+        <w:trPr>
+          <w:jc w:val="center"/>
+        </w:trPr>
+        <w:tc>
+          <w:tcPr>
+            <w:tcW w:w="10305" w:type="dxa"/>
+            <w:gridSpan w:val="2"/>
+            <w:tcBorders>
+              <w:top w:val="single" w:sz="4" w:space="0" w:color="auto"/>
+              <w:left w:val="single" w:sz="4" w:space="0" w:color="auto"/>
+              <w:bottom w:val="single" w:sz="4" w:space="0" w:color="auto"/>
+              <w:right w:val="single" w:sz="4" w:space="0" w:color="auto"/>
+            </w:tcBorders>
+            <w:shd w:val="clear" w:color="auto" w:fill="595959" w:themeFill="text1" w:themeFillTint="A6"/>
+          </w:tcPr>
+          <w:p>
+            <w:pPr>
+              <w:pStyle w:val="TituloPrincipla"/>
+              <w:spacing w:after="100"/>
+              <w:jc w:val="left"/>
+              <w:rPr>
+                <w:sz w:val="22"/>
+                <w:szCs w:val="22"/>
+              </w:rPr>
+            </w:pPr>
+            <w:r>
+              <w:rPr>
+                <w:color w:val="FFFFFF" w:themeColor="background1"/>
+                <w:sz w:val="22"/>
+                <w:szCs w:val="22"/>
+              </w:rPr>
+              <w:t>Complejidad temporal</w:t>
+            </w:r>
+          </w:p>
+        </w:tc>
+      </w:tr>
+      <w:tr>
+        <w:trPr>
+          <w:jc w:val="center"/>
+        </w:trPr>
+        <w:tc>
+          <w:tcPr>
+            <w:tcW w:w="10305" w:type="dxa"/>
+            <w:gridSpan w:val="2"/>
+            <w:tcBorders>
+              <w:top w:val="single" w:sz="4" w:space="0" w:color="auto"/>
+              <w:left w:val="single" w:sz="4" w:space="0" w:color="auto"/>
+              <w:bottom w:val="single" w:sz="4" w:space="0" w:color="auto"/>
+              <w:right w:val="single" w:sz="4" w:space="0" w:color="auto"/>
+            </w:tcBorders>
+            <w:shd w:val="clear" w:color="auto" w:fill="FFFFFF" w:themeFill="background1"/>
+          </w:tcPr>
+          <w:p>
+            <w:pPr>
+              <w:pStyle w:val="TituloPrincipla"/>
+              <w:spacing w:after="100"/>
+              <w:jc w:val="left"/>
+              <w:rPr>
+                <w:color w:val="FFFFFF" w:themeColor="background1"/>
+                <w:sz w:val="22"/>
+                <w:szCs w:val="22"/>
+              </w:rPr>
+            </w:pPr>
+            <w:r>
+              <w:rPr>
+                <w:color w:val="000000" w:themeColor="text1"/>
+                <w:sz w:val="22"/>
+                <w:szCs w:val="22"/>
+              </w:rPr>
+              <w:t>O(n)</w:t>
+            </w:r>
+          </w:p>
+        </w:tc>
+      </w:tr>
+    </w:tbl>
+    <w:p/>
+    <w:tbl>
+      <w:tblPr>
+        <w:tblW w:w="10305" w:type="dxa"/>
+        <w:jc w:val="center"/>
+        <w:tblBorders>
+          <w:top w:val="single" w:sz="4" w:space="0" w:color="auto"/>
+          <w:left w:val="single" w:sz="4" w:space="0" w:color="auto"/>
+          <w:bottom w:val="single" w:sz="4" w:space="0" w:color="auto"/>
+          <w:right w:val="single" w:sz="4" w:space="0" w:color="auto"/>
+          <w:insideH w:val="single" w:sz="4" w:space="0" w:color="auto"/>
+          <w:insideV w:val="single" w:sz="4" w:space="0" w:color="auto"/>
+        </w:tblBorders>
+        <w:tblLayout w:type="fixed"/>
+        <w:tblLook w:val="01E0" w:firstRow="1" w:lastRow="1" w:firstColumn="1" w:lastColumn="1" w:noHBand="0" w:noVBand="0"/>
+      </w:tblPr>
+      <w:tblGrid>
+        <w:gridCol w:w="2299"/>
+        <w:gridCol w:w="8006"/>
+      </w:tblGrid>
+      <w:tr>
+        <w:trPr>
+          <w:jc w:val="center"/>
+        </w:trPr>
+        <w:tc>
+          <w:tcPr>
+            <w:tcW w:w="2299" w:type="dxa"/>
+            <w:tcBorders>
+              <w:top w:val="single" w:sz="4" w:space="0" w:color="auto"/>
+              <w:left w:val="single" w:sz="4" w:space="0" w:color="auto"/>
+              <w:bottom w:val="single" w:sz="4" w:space="0" w:color="auto"/>
+              <w:right w:val="single" w:sz="4" w:space="0" w:color="auto"/>
+            </w:tcBorders>
+            <w:shd w:val="clear" w:color="auto" w:fill="F3F3F3"/>
+            <w:vAlign w:val="center"/>
+            <w:hideMark/>
+          </w:tcPr>
+          <w:p>
+            <w:pPr>
+              <w:pStyle w:val="TituloPrincipla"/>
+              <w:spacing w:after="100"/>
+              <w:jc w:val="left"/>
+              <w:rPr>
+                <w:sz w:val="22"/>
+                <w:szCs w:val="22"/>
+              </w:rPr>
+            </w:pPr>
+            <w:r>
+              <w:rPr>
+                <w:sz w:val="22"/>
+                <w:szCs w:val="22"/>
+              </w:rPr>
+              <w:t>Nombre</w:t>
+            </w:r>
+          </w:p>
+        </w:tc>
+        <w:tc>
+          <w:tcPr>
+            <w:tcW w:w="8006" w:type="dxa"/>
+            <w:tcBorders>
+              <w:top w:val="single" w:sz="4" w:space="0" w:color="auto"/>
+              <w:left w:val="single" w:sz="4" w:space="0" w:color="auto"/>
+              <w:bottom w:val="single" w:sz="4" w:space="0" w:color="auto"/>
+              <w:right w:val="single" w:sz="4" w:space="0" w:color="auto"/>
+            </w:tcBorders>
+            <w:hideMark/>
+          </w:tcPr>
+          <w:p>
+            <w:pPr>
+              <w:pStyle w:val="TituloPrincipla"/>
+              <w:spacing w:after="100"/>
+              <w:jc w:val="left"/>
+              <w:rPr>
+                <w:sz w:val="18"/>
+                <w:szCs w:val="18"/>
+              </w:rPr>
+            </w:pPr>
+            <w:r>
+              <w:rPr>
+                <w:b w:val="0"/>
+                <w:sz w:val="18"/>
+                <w:szCs w:val="18"/>
+              </w:rPr>
+              <w:t>R</w:t>
+            </w:r>
+            <w:r>
+              <w:rPr>
+                <w:b w:val="0"/>
+                <w:sz w:val="18"/>
+                <w:szCs w:val="18"/>
+              </w:rPr>
+              <w:t>6</w:t>
+            </w:r>
+            <w:r>
+              <w:rPr>
+                <w:b w:val="0"/>
+                <w:sz w:val="18"/>
+                <w:szCs w:val="18"/>
+              </w:rPr>
+              <w:t xml:space="preserve"> – Buscar </w:t>
+            </w:r>
+            <w:r>
+              <w:rPr>
+                <w:b w:val="0"/>
+                <w:sz w:val="18"/>
+                <w:szCs w:val="18"/>
+              </w:rPr>
+              <w:t xml:space="preserve">tiempos de espera en un rango </w:t>
+            </w:r>
+            <w:r>
+              <w:rPr>
+                <w:b w:val="0"/>
+                <w:sz w:val="18"/>
+                <w:szCs w:val="18"/>
+              </w:rPr>
+              <w:t>de desviación estándar dado para el primer trimestre.</w:t>
+            </w:r>
+          </w:p>
+        </w:tc>
+      </w:tr>
+      <w:tr>
+        <w:trPr>
+          <w:jc w:val="center"/>
+        </w:trPr>
+        <w:tc>
+          <w:tcPr>
+            <w:tcW w:w="2299" w:type="dxa"/>
+            <w:tcBorders>
+              <w:top w:val="single" w:sz="4" w:space="0" w:color="auto"/>
+              <w:left w:val="single" w:sz="4" w:space="0" w:color="auto"/>
+              <w:bottom w:val="single" w:sz="4" w:space="0" w:color="auto"/>
+              <w:right w:val="single" w:sz="4" w:space="0" w:color="auto"/>
+            </w:tcBorders>
+            <w:shd w:val="clear" w:color="auto" w:fill="F3F3F3"/>
+            <w:vAlign w:val="center"/>
+            <w:hideMark/>
+          </w:tcPr>
+          <w:p>
+            <w:pPr>
+              <w:pStyle w:val="TituloPrincipla"/>
+              <w:spacing w:after="100"/>
+              <w:jc w:val="left"/>
+              <w:rPr>
+                <w:sz w:val="22"/>
+                <w:szCs w:val="22"/>
+              </w:rPr>
+            </w:pPr>
+            <w:r>
+              <w:rPr>
+                <w:sz w:val="22"/>
+                <w:szCs w:val="22"/>
+              </w:rPr>
+              <w:t>Resumen</w:t>
+            </w:r>
+          </w:p>
+        </w:tc>
+        <w:tc>
+          <w:tcPr>
+            <w:tcW w:w="8006" w:type="dxa"/>
+            <w:tcBorders>
+              <w:top w:val="single" w:sz="4" w:space="0" w:color="auto"/>
+              <w:left w:val="single" w:sz="4" w:space="0" w:color="auto"/>
+              <w:bottom w:val="single" w:sz="4" w:space="0" w:color="auto"/>
+              <w:right w:val="single" w:sz="4" w:space="0" w:color="auto"/>
+            </w:tcBorders>
+            <w:hideMark/>
+          </w:tcPr>
+          <w:p>
+            <w:pPr>
+              <w:pStyle w:val="TituloPrincipla"/>
+              <w:spacing w:after="100"/>
+              <w:jc w:val="left"/>
+              <w:rPr>
+                <w:b w:val="0"/>
+                <w:sz w:val="18"/>
+                <w:szCs w:val="18"/>
+              </w:rPr>
+            </w:pPr>
+            <w:r>
+              <w:rPr>
+                <w:b w:val="0"/>
+                <w:sz w:val="18"/>
+                <w:szCs w:val="18"/>
+              </w:rPr>
+              <w:t xml:space="preserve">Busca </w:t>
+            </w:r>
+            <w:r>
+              <w:rPr>
+                <w:b w:val="0"/>
+                <w:sz w:val="18"/>
+                <w:szCs w:val="18"/>
+              </w:rPr>
+              <w:t xml:space="preserve">todos los viajes durante el primer trimestre cuya desviación estándar se encuentra en el rango dado </w:t>
+            </w:r>
+          </w:p>
+        </w:tc>
+      </w:tr>
+      <w:tr>
+        <w:trPr>
+          <w:trHeight w:val="315"/>
+          <w:jc w:val="center"/>
+        </w:trPr>
+        <w:tc>
+          <w:tcPr>
+            <w:tcW w:w="10305" w:type="dxa"/>
+            <w:gridSpan w:val="2"/>
+            <w:tcBorders>
+              <w:top w:val="single" w:sz="4" w:space="0" w:color="auto"/>
+              <w:left w:val="single" w:sz="4" w:space="0" w:color="auto"/>
+              <w:bottom w:val="single" w:sz="4" w:space="0" w:color="auto"/>
+              <w:right w:val="single" w:sz="4" w:space="0" w:color="auto"/>
+            </w:tcBorders>
+            <w:shd w:val="clear" w:color="auto" w:fill="595959" w:themeFill="text1" w:themeFillTint="A6"/>
+            <w:vAlign w:val="center"/>
+            <w:hideMark/>
+          </w:tcPr>
+          <w:p>
+            <w:pPr>
+              <w:pStyle w:val="TituloPrincipla"/>
+              <w:spacing w:after="100"/>
+              <w:jc w:val="left"/>
+              <w:rPr>
+                <w:color w:val="FFFFFF" w:themeColor="background1"/>
+                <w:sz w:val="22"/>
+                <w:szCs w:val="22"/>
+              </w:rPr>
+            </w:pPr>
+            <w:r>
+              <w:rPr>
+                <w:color w:val="FFFFFF" w:themeColor="background1"/>
+                <w:sz w:val="22"/>
+                <w:szCs w:val="22"/>
+              </w:rPr>
+              <w:t>Entradas</w:t>
+            </w:r>
+          </w:p>
+        </w:tc>
+      </w:tr>
+      <w:tr>
+        <w:trPr>
+          <w:jc w:val="center"/>
+        </w:trPr>
+        <w:tc>
+          <w:tcPr>
+            <w:tcW w:w="10305" w:type="dxa"/>
+            <w:gridSpan w:val="2"/>
+            <w:tcBorders>
+              <w:top w:val="single" w:sz="4" w:space="0" w:color="auto"/>
+              <w:left w:val="single" w:sz="4" w:space="0" w:color="auto"/>
+              <w:bottom w:val="single" w:sz="4" w:space="0" w:color="auto"/>
+              <w:right w:val="single" w:sz="4" w:space="0" w:color="auto"/>
+            </w:tcBorders>
+            <w:hideMark/>
+          </w:tcPr>
+          <w:p>
+            <w:pPr>
+              <w:pStyle w:val="TituloPrincipla"/>
+              <w:spacing w:after="100"/>
+              <w:jc w:val="left"/>
+              <w:rPr>
+                <w:b w:val="0"/>
+                <w:sz w:val="18"/>
+                <w:szCs w:val="18"/>
+              </w:rPr>
+            </w:pPr>
+            <w:r>
+              <w:rPr>
+                <w:b w:val="0"/>
+                <w:sz w:val="18"/>
+                <w:szCs w:val="18"/>
+              </w:rPr>
+              <w:t>Límite</w:t>
+            </w:r>
+            <w:r>
+              <w:rPr>
+                <w:b w:val="0"/>
+                <w:sz w:val="18"/>
+                <w:szCs w:val="18"/>
+              </w:rPr>
+              <w:t xml:space="preserve"> inferior y </w:t>
+            </w:r>
+            <w:r>
+              <w:rPr>
+                <w:b w:val="0"/>
+                <w:sz w:val="18"/>
+                <w:szCs w:val="18"/>
+              </w:rPr>
+              <w:t>límite</w:t>
+            </w:r>
+            <w:r>
+              <w:rPr>
+                <w:b w:val="0"/>
+                <w:sz w:val="18"/>
+                <w:szCs w:val="18"/>
+              </w:rPr>
+              <w:t xml:space="preserve"> superior</w:t>
+            </w:r>
+          </w:p>
+        </w:tc>
+      </w:tr>
+      <w:tr>
+        <w:trPr>
+          <w:trHeight w:val="315"/>
+          <w:jc w:val="center"/>
+        </w:trPr>
+        <w:tc>
+          <w:tcPr>
+            <w:tcW w:w="10305" w:type="dxa"/>
+            <w:gridSpan w:val="2"/>
+            <w:tcBorders>
+              <w:top w:val="single" w:sz="4" w:space="0" w:color="auto"/>
+              <w:left w:val="single" w:sz="4" w:space="0" w:color="auto"/>
+              <w:bottom w:val="single" w:sz="4" w:space="0" w:color="auto"/>
+              <w:right w:val="single" w:sz="4" w:space="0" w:color="auto"/>
+            </w:tcBorders>
+            <w:shd w:val="clear" w:color="auto" w:fill="595959" w:themeFill="text1" w:themeFillTint="A6"/>
+            <w:vAlign w:val="center"/>
+            <w:hideMark/>
+          </w:tcPr>
+          <w:p>
+            <w:pPr>
+              <w:pStyle w:val="TituloPrincipla"/>
+              <w:spacing w:after="100"/>
+              <w:jc w:val="left"/>
+              <w:rPr>
+                <w:color w:val="FFFFFF" w:themeColor="background1"/>
+                <w:sz w:val="22"/>
+                <w:szCs w:val="22"/>
+              </w:rPr>
+            </w:pPr>
+            <w:r>
+              <w:rPr>
+                <w:color w:val="FFFFFF" w:themeColor="background1"/>
+                <w:sz w:val="22"/>
+                <w:szCs w:val="22"/>
+              </w:rPr>
+              <w:t>Resultados</w:t>
+            </w:r>
+          </w:p>
+        </w:tc>
+      </w:tr>
+      <w:tr>
+        <w:trPr>
+          <w:jc w:val="center"/>
+        </w:trPr>
+        <w:tc>
+          <w:tcPr>
+            <w:tcW w:w="10305" w:type="dxa"/>
+            <w:gridSpan w:val="2"/>
+            <w:tcBorders>
+              <w:top w:val="single" w:sz="4" w:space="0" w:color="auto"/>
+              <w:left w:val="single" w:sz="4" w:space="0" w:color="auto"/>
+              <w:bottom w:val="single" w:sz="4" w:space="0" w:color="auto"/>
+              <w:right w:val="single" w:sz="4" w:space="0" w:color="auto"/>
+            </w:tcBorders>
+            <w:hideMark/>
+          </w:tcPr>
+          <w:p>
+            <w:pPr>
+              <w:pStyle w:val="TituloPrincipla"/>
+              <w:spacing w:after="100"/>
+              <w:jc w:val="left"/>
+              <w:rPr>
+                <w:b w:val="0"/>
+                <w:sz w:val="18"/>
+                <w:szCs w:val="18"/>
+              </w:rPr>
+            </w:pPr>
+            <w:r>
+              <w:rPr>
+                <w:b w:val="0"/>
+                <w:sz w:val="18"/>
+                <w:szCs w:val="18"/>
+              </w:rPr>
+              <w:t>-</w:t>
+            </w:r>
+            <w:r>
+              <w:rPr>
+                <w:b w:val="0"/>
+                <w:sz w:val="18"/>
+                <w:szCs w:val="18"/>
+              </w:rPr>
+              <w:t>Retorna los viajes cuya desviación estándar se encuentra en el rango dado</w:t>
+            </w:r>
+          </w:p>
+        </w:tc>
+      </w:tr>
+      <w:tr>
+        <w:trPr>
+          <w:jc w:val="center"/>
+        </w:trPr>
+        <w:tc>
+          <w:tcPr>
+            <w:tcW w:w="10305" w:type="dxa"/>
+            <w:gridSpan w:val="2"/>
+            <w:tcBorders>
+              <w:top w:val="single" w:sz="4" w:space="0" w:color="auto"/>
+              <w:left w:val="single" w:sz="4" w:space="0" w:color="auto"/>
+              <w:bottom w:val="single" w:sz="4" w:space="0" w:color="auto"/>
+              <w:right w:val="single" w:sz="4" w:space="0" w:color="auto"/>
+            </w:tcBorders>
+            <w:shd w:val="clear" w:color="auto" w:fill="595959" w:themeFill="text1" w:themeFillTint="A6"/>
+          </w:tcPr>
+          <w:p>
+            <w:pPr>
+              <w:pStyle w:val="TituloPrincipla"/>
+              <w:spacing w:after="100"/>
+              <w:jc w:val="left"/>
+              <w:rPr>
+                <w:sz w:val="22"/>
+                <w:szCs w:val="22"/>
+              </w:rPr>
+            </w:pPr>
+            <w:r>
+              <w:rPr>
+                <w:color w:val="FFFFFF" w:themeColor="background1"/>
+                <w:sz w:val="22"/>
+                <w:szCs w:val="22"/>
+              </w:rPr>
+              <w:t>Complejidad temporal</w:t>
+            </w:r>
+          </w:p>
+        </w:tc>
+      </w:tr>
+      <w:tr>
+        <w:trPr>
+          <w:jc w:val="center"/>
+        </w:trPr>
+        <w:tc>
+          <w:tcPr>
+            <w:tcW w:w="10305" w:type="dxa"/>
+            <w:gridSpan w:val="2"/>
+            <w:tcBorders>
+              <w:top w:val="single" w:sz="4" w:space="0" w:color="auto"/>
+              <w:left w:val="single" w:sz="4" w:space="0" w:color="auto"/>
+              <w:bottom w:val="single" w:sz="4" w:space="0" w:color="auto"/>
+              <w:right w:val="single" w:sz="4" w:space="0" w:color="auto"/>
+            </w:tcBorders>
+            <w:shd w:val="clear" w:color="auto" w:fill="FFFFFF" w:themeFill="background1"/>
+          </w:tcPr>
+          <w:p>
+            <w:pPr>
+              <w:pStyle w:val="TituloPrincipla"/>
+              <w:spacing w:after="100"/>
+              <w:jc w:val="left"/>
+              <w:rPr>
+                <w:color w:val="FFFFFF" w:themeColor="background1"/>
+                <w:sz w:val="22"/>
+                <w:szCs w:val="22"/>
+              </w:rPr>
+            </w:pPr>
+            <w:r>
+              <w:rPr>
+                <w:color w:val="000000" w:themeColor="text1"/>
+                <w:sz w:val="22"/>
+                <w:szCs w:val="22"/>
+              </w:rPr>
+              <w:t>O(n)</w:t>
+            </w:r>
+          </w:p>
+        </w:tc>
+      </w:tr>
+    </w:tbl>
     <w:p/>
     <w:p/>
     <w:tbl>
@@ -1420,7 +2661,6 @@
                 <w:sz w:val="22"/>
                 <w:szCs w:val="22"/>
               </w:rPr>
-              <w:lastRenderedPageBreak/>
               <w:t>Nombre</w:t>
             </w:r>
           </w:p>
@@ -1460,39 +2700,15 @@
                 <w:sz w:val="18"/>
                 <w:szCs w:val="18"/>
               </w:rPr>
-              <w:t>4</w:t>
-            </w:r>
-            <w:r>
-              <w:rPr>
-                <w:b w:val="0"/>
-                <w:sz w:val="18"/>
-                <w:szCs w:val="18"/>
-              </w:rPr>
-              <w:t xml:space="preserve"> </w:t>
-            </w:r>
-            <w:r>
-              <w:rPr>
-                <w:b w:val="0"/>
-                <w:sz w:val="18"/>
-                <w:szCs w:val="18"/>
-              </w:rPr>
-              <w:t>–</w:t>
-            </w:r>
-            <w:r>
-              <w:rPr>
-                <w:b w:val="0"/>
-                <w:sz w:val="18"/>
-                <w:szCs w:val="18"/>
-              </w:rPr>
-              <w:t xml:space="preserve"> </w:t>
-            </w:r>
-            <w:r>
-              <w:rPr>
-                <w:b w:val="0"/>
-                <w:sz w:val="18"/>
-                <w:szCs w:val="18"/>
-              </w:rPr>
-              <w:t>Buscar N zonas más al norte.</w:t>
+              <w:t>7</w:t>
+            </w:r>
+            <w:r>
+              <w:rPr>
+                <w:b w:val="0"/>
+                <w:sz w:val="18"/>
+                <w:szCs w:val="18"/>
+              </w:rPr>
+              <w:t>– Obtener las n letras mas frecuentes por las que comienza una zona</w:t>
             </w:r>
           </w:p>
         </w:tc>
@@ -1561,15 +2777,7 @@
                 <w:sz w:val="18"/>
                 <w:szCs w:val="18"/>
               </w:rPr>
-              <w:t xml:space="preserve">Se </w:t>
-            </w:r>
-            <w:r>
-              <w:rPr>
-                <w:b w:val="0"/>
-                <w:sz w:val="18"/>
-                <w:szCs w:val="18"/>
-              </w:rPr>
-              <w:t>buscan los N viajes más al norte encontrados en los archivos del trimestre escogido</w:t>
+              <w:t xml:space="preserve">Busca todos los viajes durante el primer trimestre cuya desviación estándar se encuentra en el rango dado </w:t>
             </w:r>
           </w:p>
         </w:tc>
@@ -1648,7 +2856,7 @@
                 <w:sz w:val="18"/>
                 <w:szCs w:val="18"/>
               </w:rPr>
-              <w:t>Número de zonas a buscar</w:t>
+              <w:t>Numero de zonas que se quiere regresar</w:t>
             </w:r>
           </w:p>
         </w:tc>
@@ -1727,15 +2935,8 @@
                 <w:sz w:val="18"/>
                 <w:szCs w:val="18"/>
               </w:rPr>
-              <w:t xml:space="preserve">-Se </w:t>
-            </w:r>
-            <w:r>
-              <w:rPr>
-                <w:b w:val="0"/>
-                <w:sz w:val="18"/>
-                <w:szCs w:val="18"/>
-              </w:rPr>
-              <w:t>retorna una cola de prioridad con los N viajes más al norte encontrados en el trimestre.</w:t>
+              <w:lastRenderedPageBreak/>
+              <w:t>-Retorna las N letras que mas se repiten al comienzo de las zonas</w:t>
             </w:r>
           </w:p>
         </w:tc>
@@ -1907,47 +3108,15 @@
                 <w:sz w:val="18"/>
                 <w:szCs w:val="18"/>
               </w:rPr>
-              <w:t>5</w:t>
-            </w:r>
-            <w:r>
-              <w:rPr>
-                <w:b w:val="0"/>
-                <w:sz w:val="18"/>
-                <w:szCs w:val="18"/>
-              </w:rPr>
-              <w:t xml:space="preserve"> </w:t>
-            </w:r>
-            <w:r>
-              <w:rPr>
-                <w:b w:val="0"/>
-                <w:sz w:val="18"/>
-                <w:szCs w:val="18"/>
-              </w:rPr>
-              <w:t>–</w:t>
-            </w:r>
-            <w:r>
-              <w:rPr>
-                <w:b w:val="0"/>
-                <w:sz w:val="18"/>
-                <w:szCs w:val="18"/>
-              </w:rPr>
-              <w:t xml:space="preserve"> </w:t>
-            </w:r>
-            <w:r>
-              <w:rPr>
-                <w:b w:val="0"/>
-                <w:sz w:val="18"/>
-                <w:szCs w:val="18"/>
-              </w:rPr>
-              <w:t>Buscar nodos de la malla vial por su localización geográfica</w:t>
-            </w:r>
-            <w:r>
-              <w:rPr>
-                <w:b w:val="0"/>
-                <w:sz w:val="18"/>
-                <w:szCs w:val="18"/>
-              </w:rPr>
-              <w:t>.</w:t>
+              <w:t>8</w:t>
+            </w:r>
+            <w:r>
+              <w:rPr>
+                <w:b w:val="0"/>
+                <w:sz w:val="18"/>
+                <w:szCs w:val="18"/>
+              </w:rPr>
+              <w:t xml:space="preserve"> -Buscar los nodos que delimitan la zona por localizacion geografica</w:t>
             </w:r>
           </w:p>
         </w:tc>
@@ -2016,7 +3185,7 @@
                 <w:sz w:val="18"/>
                 <w:szCs w:val="18"/>
               </w:rPr>
-              <w:t>Busca nodos de la malla vial cargados al programa a partir de la longitud y latitud dadas por la localización geográfica.</w:t>
+              <w:t xml:space="preserve">Busca en la lista de zonas, aquellas zonas que tienen como frontera la latitud y longitud ingresada como parametros y los agrega a una lista </w:t>
             </w:r>
           </w:p>
         </w:tc>
@@ -2095,7 +3264,7 @@
                 <w:sz w:val="18"/>
                 <w:szCs w:val="18"/>
               </w:rPr>
-              <w:t>Latitud y longitud</w:t>
+              <w:t>Latitud y longitud que delimitan la busqueda</w:t>
             </w:r>
           </w:p>
         </w:tc>
@@ -2174,23 +3343,15 @@
                 <w:sz w:val="18"/>
                 <w:szCs w:val="18"/>
               </w:rPr>
-              <w:t>-</w:t>
-            </w:r>
-            <w:r>
-              <w:rPr>
-                <w:b w:val="0"/>
-                <w:sz w:val="18"/>
-                <w:szCs w:val="18"/>
-              </w:rPr>
-              <w:t>Retorna</w:t>
-            </w:r>
-            <w:r>
-              <w:rPr>
-                <w:b w:val="0"/>
-                <w:sz w:val="18"/>
-                <w:szCs w:val="18"/>
-              </w:rPr>
-              <w:t xml:space="preserve"> el número de nodos encontrados y la id, longitud y latitud de cada uno.</w:t>
+              <w:t>-Retorna l</w:t>
+            </w:r>
+            <w:r>
+              <w:rPr>
+                <w:b w:val="0"/>
+                <w:sz w:val="18"/>
+                <w:szCs w:val="18"/>
+              </w:rPr>
+              <w:t>os viajes cuyas fronteras son iguales que los valores ingresados por parametro</w:t>
             </w:r>
           </w:p>
         </w:tc>
@@ -2344,6 +3505,7 @@
               <w:spacing w:after="100"/>
               <w:jc w:val="left"/>
               <w:rPr>
+                <w:b w:val="0"/>
                 <w:sz w:val="18"/>
                 <w:szCs w:val="18"/>
               </w:rPr>
@@ -2362,31 +3524,50 @@
                 <w:sz w:val="18"/>
                 <w:szCs w:val="18"/>
               </w:rPr>
-              <w:t>6</w:t>
-            </w:r>
-            <w:r>
-              <w:rPr>
-                <w:b w:val="0"/>
-                <w:sz w:val="18"/>
-                <w:szCs w:val="18"/>
-              </w:rPr>
-              <w:t xml:space="preserve"> – Buscar </w:t>
-            </w:r>
-            <w:r>
-              <w:rPr>
-                <w:b w:val="0"/>
-                <w:sz w:val="18"/>
-                <w:szCs w:val="18"/>
-              </w:rPr>
-              <w:t xml:space="preserve">tiempos de espera en un rango </w:t>
-            </w:r>
-            <w:r>
-              <w:rPr>
-                <w:b w:val="0"/>
-                <w:sz w:val="18"/>
-                <w:szCs w:val="18"/>
-              </w:rPr>
-              <w:t>de desviación estándar dado para el primer trimestre.</w:t>
+              <w:t>9</w:t>
+            </w:r>
+            <w:r>
+              <w:rPr>
+                <w:b w:val="0"/>
+                <w:sz w:val="18"/>
+                <w:szCs w:val="18"/>
+              </w:rPr>
+              <w:t xml:space="preserve"> -</w:t>
+            </w:r>
+            <w:r>
+              <w:rPr>
+                <w:b w:val="0"/>
+                <w:sz w:val="18"/>
+                <w:szCs w:val="18"/>
+              </w:rPr>
+              <w:t xml:space="preserve"> </w:t>
+            </w:r>
+            <w:r>
+              <w:rPr>
+                <w:b w:val="0"/>
+                <w:sz w:val="18"/>
+                <w:szCs w:val="18"/>
+              </w:rPr>
+              <w:t>Buscar los tiempos promedio de viaje que están en un rango y que son del primer</w:t>
+            </w:r>
+          </w:p>
+          <w:p>
+            <w:pPr>
+              <w:pStyle w:val="TituloPrincipla"/>
+              <w:spacing w:after="100"/>
+              <w:jc w:val="left"/>
+              <w:rPr>
+                <w:sz w:val="18"/>
+                <w:szCs w:val="18"/>
+              </w:rPr>
+            </w:pPr>
+            <w:r>
+              <w:rPr>
+                <w:b w:val="0"/>
+                <w:sz w:val="18"/>
+                <w:szCs w:val="18"/>
+              </w:rPr>
+              <w:t>trimestre del 2018</w:t>
             </w:r>
           </w:p>
         </w:tc>
@@ -2455,15 +3636,7 @@
                 <w:sz w:val="18"/>
                 <w:szCs w:val="18"/>
               </w:rPr>
-              <w:t xml:space="preserve">Busca </w:t>
-            </w:r>
-            <w:r>
-              <w:rPr>
-                <w:b w:val="0"/>
-                <w:sz w:val="18"/>
-                <w:szCs w:val="18"/>
-              </w:rPr>
-              <w:t xml:space="preserve">todos los viajes durante el primer trimestre cuya desviación estándar se encuentra en el rango dado </w:t>
+              <w:t>Busca una N cantidad viajes cuyo tiempo promedio esta dentro de los parametros recibidos y que pertenecen al primer trimestre de 2018</w:t>
             </w:r>
           </w:p>
         </w:tc>
@@ -2542,31 +3715,7 @@
                 <w:sz w:val="18"/>
                 <w:szCs w:val="18"/>
               </w:rPr>
-              <w:t>Límite</w:t>
-            </w:r>
-            <w:r>
-              <w:rPr>
-                <w:b w:val="0"/>
-                <w:sz w:val="18"/>
-                <w:szCs w:val="18"/>
-              </w:rPr>
-              <w:t xml:space="preserve"> inferior y </w:t>
-            </w:r>
-            <w:r>
-              <w:rPr>
-                <w:b w:val="0"/>
-                <w:sz w:val="18"/>
-                <w:szCs w:val="18"/>
-              </w:rPr>
-              <w:t>límite</w:t>
-            </w:r>
-            <w:r>
-              <w:rPr>
-                <w:b w:val="0"/>
-                <w:sz w:val="18"/>
-                <w:szCs w:val="18"/>
-              </w:rPr>
-              <w:t xml:space="preserve"> superior</w:t>
+              <w:t>Limite inferior,limite superior, N cantidad de viajes</w:t>
             </w:r>
           </w:p>
         </w:tc>
@@ -2645,6 +3794,1260 @@
                 <w:sz w:val="18"/>
                 <w:szCs w:val="18"/>
               </w:rPr>
+              <w:t xml:space="preserve">-Retorna </w:t>
+            </w:r>
+            <w:r>
+              <w:rPr>
+                <w:b w:val="0"/>
+                <w:sz w:val="18"/>
+                <w:szCs w:val="18"/>
+              </w:rPr>
+              <w:t>una N cantidad de viajes cuyos tiempos promedio se encuentra entre los limites y pertenecen al primer trimestre de 2018</w:t>
+            </w:r>
+          </w:p>
+        </w:tc>
+      </w:tr>
+      <w:tr>
+        <w:trPr>
+          <w:jc w:val="center"/>
+        </w:trPr>
+        <w:tc>
+          <w:tcPr>
+            <w:tcW w:w="10305" w:type="dxa"/>
+            <w:gridSpan w:val="2"/>
+            <w:tcBorders>
+              <w:top w:val="single" w:sz="4" w:space="0" w:color="auto"/>
+              <w:left w:val="single" w:sz="4" w:space="0" w:color="auto"/>
+              <w:bottom w:val="single" w:sz="4" w:space="0" w:color="auto"/>
+              <w:right w:val="single" w:sz="4" w:space="0" w:color="auto"/>
+            </w:tcBorders>
+            <w:shd w:val="clear" w:color="auto" w:fill="595959" w:themeFill="text1" w:themeFillTint="A6"/>
+          </w:tcPr>
+          <w:p>
+            <w:pPr>
+              <w:pStyle w:val="TituloPrincipla"/>
+              <w:spacing w:after="100"/>
+              <w:jc w:val="left"/>
+              <w:rPr>
+                <w:sz w:val="22"/>
+                <w:szCs w:val="22"/>
+              </w:rPr>
+            </w:pPr>
+            <w:r>
+              <w:rPr>
+                <w:color w:val="FFFFFF" w:themeColor="background1"/>
+                <w:sz w:val="22"/>
+                <w:szCs w:val="22"/>
+              </w:rPr>
+              <w:t>Complejidad temporal</w:t>
+            </w:r>
+          </w:p>
+        </w:tc>
+      </w:tr>
+      <w:tr>
+        <w:trPr>
+          <w:jc w:val="center"/>
+        </w:trPr>
+        <w:tc>
+          <w:tcPr>
+            <w:tcW w:w="10305" w:type="dxa"/>
+            <w:gridSpan w:val="2"/>
+            <w:tcBorders>
+              <w:top w:val="single" w:sz="4" w:space="0" w:color="auto"/>
+              <w:left w:val="single" w:sz="4" w:space="0" w:color="auto"/>
+              <w:bottom w:val="single" w:sz="4" w:space="0" w:color="auto"/>
+              <w:right w:val="single" w:sz="4" w:space="0" w:color="auto"/>
+            </w:tcBorders>
+            <w:shd w:val="clear" w:color="auto" w:fill="FFFFFF" w:themeFill="background1"/>
+          </w:tcPr>
+          <w:p>
+            <w:pPr>
+              <w:pStyle w:val="TituloPrincipla"/>
+              <w:spacing w:after="100"/>
+              <w:jc w:val="left"/>
+              <w:rPr>
+                <w:color w:val="FFFFFF" w:themeColor="background1"/>
+                <w:sz w:val="22"/>
+                <w:szCs w:val="22"/>
+              </w:rPr>
+            </w:pPr>
+            <w:r>
+              <w:rPr>
+                <w:color w:val="000000" w:themeColor="text1"/>
+                <w:sz w:val="22"/>
+                <w:szCs w:val="22"/>
+              </w:rPr>
+              <w:t>O(n)</w:t>
+            </w:r>
+          </w:p>
+        </w:tc>
+      </w:tr>
+    </w:tbl>
+    <w:p/>
+    <w:tbl>
+      <w:tblPr>
+        <w:tblW w:w="10268" w:type="dxa"/>
+        <w:jc w:val="center"/>
+        <w:tblBorders>
+          <w:top w:val="single" w:sz="4" w:space="0" w:color="auto"/>
+          <w:left w:val="single" w:sz="4" w:space="0" w:color="auto"/>
+          <w:bottom w:val="single" w:sz="4" w:space="0" w:color="auto"/>
+          <w:right w:val="single" w:sz="4" w:space="0" w:color="auto"/>
+          <w:insideH w:val="single" w:sz="4" w:space="0" w:color="auto"/>
+          <w:insideV w:val="single" w:sz="4" w:space="0" w:color="auto"/>
+        </w:tblBorders>
+        <w:tblLayout w:type="fixed"/>
+        <w:tblLook w:val="01E0" w:firstRow="1" w:lastRow="1" w:firstColumn="1" w:lastColumn="1" w:noHBand="0" w:noVBand="0"/>
+      </w:tblPr>
+      <w:tblGrid>
+        <w:gridCol w:w="2290"/>
+        <w:gridCol w:w="7978"/>
+      </w:tblGrid>
+      <w:tr>
+        <w:trPr>
+          <w:trHeight w:val="510"/>
+          <w:jc w:val="center"/>
+        </w:trPr>
+        <w:tc>
+          <w:tcPr>
+            <w:tcW w:w="2290" w:type="dxa"/>
+            <w:tcBorders>
+              <w:top w:val="single" w:sz="4" w:space="0" w:color="auto"/>
+              <w:left w:val="single" w:sz="4" w:space="0" w:color="auto"/>
+              <w:bottom w:val="single" w:sz="4" w:space="0" w:color="auto"/>
+              <w:right w:val="single" w:sz="4" w:space="0" w:color="auto"/>
+            </w:tcBorders>
+            <w:shd w:val="clear" w:color="auto" w:fill="F3F3F3"/>
+            <w:vAlign w:val="center"/>
+            <w:hideMark/>
+          </w:tcPr>
+          <w:p>
+            <w:pPr>
+              <w:pStyle w:val="TituloPrincipla"/>
+              <w:spacing w:after="100"/>
+              <w:jc w:val="left"/>
+              <w:rPr>
+                <w:sz w:val="22"/>
+                <w:szCs w:val="22"/>
+              </w:rPr>
+            </w:pPr>
+            <w:r>
+              <w:rPr>
+                <w:sz w:val="22"/>
+                <w:szCs w:val="22"/>
+              </w:rPr>
+              <w:t>Nombre</w:t>
+            </w:r>
+          </w:p>
+        </w:tc>
+        <w:tc>
+          <w:tcPr>
+            <w:tcW w:w="7978" w:type="dxa"/>
+            <w:tcBorders>
+              <w:top w:val="single" w:sz="4" w:space="0" w:color="auto"/>
+              <w:left w:val="single" w:sz="4" w:space="0" w:color="auto"/>
+              <w:bottom w:val="single" w:sz="4" w:space="0" w:color="auto"/>
+              <w:right w:val="single" w:sz="4" w:space="0" w:color="auto"/>
+            </w:tcBorders>
+            <w:hideMark/>
+          </w:tcPr>
+          <w:p>
+            <w:pPr>
+              <w:pStyle w:val="TituloPrincipla"/>
+              <w:spacing w:after="100"/>
+              <w:jc w:val="left"/>
+              <w:rPr>
+                <w:sz w:val="18"/>
+                <w:szCs w:val="18"/>
+              </w:rPr>
+            </w:pPr>
+            <w:r>
+              <w:rPr>
+                <w:b w:val="0"/>
+                <w:sz w:val="18"/>
+                <w:szCs w:val="18"/>
+              </w:rPr>
+              <w:t>R</w:t>
+            </w:r>
+            <w:r>
+              <w:rPr>
+                <w:b w:val="0"/>
+                <w:sz w:val="18"/>
+                <w:szCs w:val="18"/>
+              </w:rPr>
+              <w:t>10</w:t>
+            </w:r>
+            <w:r>
+              <w:rPr>
+                <w:b w:val="0"/>
+                <w:sz w:val="18"/>
+                <w:szCs w:val="18"/>
+              </w:rPr>
+              <w:t xml:space="preserve"> -</w:t>
+            </w:r>
+            <w:r>
+              <w:rPr>
+                <w:b w:val="0"/>
+                <w:sz w:val="18"/>
+                <w:szCs w:val="18"/>
+              </w:rPr>
+              <w:t>Retornar todos los viajes de tiempo promedio que salen de una zona dada a una hora dada</w:t>
+            </w:r>
+            <w:r>
+              <w:rPr>
+                <w:b w:val="0"/>
+                <w:sz w:val="18"/>
+                <w:szCs w:val="18"/>
+              </w:rPr>
+              <w:t xml:space="preserve"> </w:t>
+            </w:r>
+          </w:p>
+          <w:p>
+            <w:pPr>
+              <w:pStyle w:val="TituloPrincipla"/>
+              <w:spacing w:after="100"/>
+              <w:jc w:val="left"/>
+              <w:rPr>
+                <w:sz w:val="18"/>
+                <w:szCs w:val="18"/>
+              </w:rPr>
+            </w:pPr>
+          </w:p>
+        </w:tc>
+      </w:tr>
+      <w:tr>
+        <w:trPr>
+          <w:trHeight w:val="429"/>
+          <w:jc w:val="center"/>
+        </w:trPr>
+        <w:tc>
+          <w:tcPr>
+            <w:tcW w:w="2290" w:type="dxa"/>
+            <w:tcBorders>
+              <w:top w:val="single" w:sz="4" w:space="0" w:color="auto"/>
+              <w:left w:val="single" w:sz="4" w:space="0" w:color="auto"/>
+              <w:bottom w:val="single" w:sz="4" w:space="0" w:color="auto"/>
+              <w:right w:val="single" w:sz="4" w:space="0" w:color="auto"/>
+            </w:tcBorders>
+            <w:shd w:val="clear" w:color="auto" w:fill="F3F3F3"/>
+            <w:vAlign w:val="center"/>
+            <w:hideMark/>
+          </w:tcPr>
+          <w:p>
+            <w:pPr>
+              <w:pStyle w:val="TituloPrincipla"/>
+              <w:spacing w:after="100"/>
+              <w:jc w:val="left"/>
+              <w:rPr>
+                <w:sz w:val="22"/>
+                <w:szCs w:val="22"/>
+              </w:rPr>
+            </w:pPr>
+            <w:r>
+              <w:rPr>
+                <w:sz w:val="22"/>
+                <w:szCs w:val="22"/>
+              </w:rPr>
+              <w:t>Resumen</w:t>
+            </w:r>
+          </w:p>
+        </w:tc>
+        <w:tc>
+          <w:tcPr>
+            <w:tcW w:w="7978" w:type="dxa"/>
+            <w:tcBorders>
+              <w:top w:val="single" w:sz="4" w:space="0" w:color="auto"/>
+              <w:left w:val="single" w:sz="4" w:space="0" w:color="auto"/>
+              <w:bottom w:val="single" w:sz="4" w:space="0" w:color="auto"/>
+              <w:right w:val="single" w:sz="4" w:space="0" w:color="auto"/>
+            </w:tcBorders>
+            <w:hideMark/>
+          </w:tcPr>
+          <w:p>
+            <w:pPr>
+              <w:pStyle w:val="TituloPrincipla"/>
+              <w:spacing w:after="100"/>
+              <w:jc w:val="left"/>
+              <w:rPr>
+                <w:b w:val="0"/>
+                <w:sz w:val="18"/>
+                <w:szCs w:val="18"/>
+              </w:rPr>
+            </w:pPr>
+            <w:r>
+              <w:rPr>
+                <w:b w:val="0"/>
+                <w:sz w:val="18"/>
+                <w:szCs w:val="18"/>
+              </w:rPr>
+              <w:t xml:space="preserve">Busca </w:t>
+            </w:r>
+            <w:r>
+              <w:rPr>
+                <w:b w:val="0"/>
+                <w:sz w:val="18"/>
+                <w:szCs w:val="18"/>
+              </w:rPr>
+              <w:t>todos los viajes que tienen como zona de origen y hora  los valores ingresados como parametros</w:t>
+            </w:r>
+          </w:p>
+        </w:tc>
+      </w:tr>
+      <w:tr>
+        <w:trPr>
+          <w:trHeight w:val="261"/>
+          <w:jc w:val="center"/>
+        </w:trPr>
+        <w:tc>
+          <w:tcPr>
+            <w:tcW w:w="10268" w:type="dxa"/>
+            <w:gridSpan w:val="2"/>
+            <w:tcBorders>
+              <w:top w:val="single" w:sz="4" w:space="0" w:color="auto"/>
+              <w:left w:val="single" w:sz="4" w:space="0" w:color="auto"/>
+              <w:bottom w:val="single" w:sz="4" w:space="0" w:color="auto"/>
+              <w:right w:val="single" w:sz="4" w:space="0" w:color="auto"/>
+            </w:tcBorders>
+            <w:shd w:val="clear" w:color="auto" w:fill="595959" w:themeFill="text1" w:themeFillTint="A6"/>
+            <w:vAlign w:val="center"/>
+            <w:hideMark/>
+          </w:tcPr>
+          <w:p>
+            <w:pPr>
+              <w:pStyle w:val="TituloPrincipla"/>
+              <w:spacing w:after="100"/>
+              <w:jc w:val="left"/>
+              <w:rPr>
+                <w:color w:val="FFFFFF" w:themeColor="background1"/>
+                <w:sz w:val="22"/>
+                <w:szCs w:val="22"/>
+              </w:rPr>
+            </w:pPr>
+            <w:r>
+              <w:rPr>
+                <w:color w:val="FFFFFF" w:themeColor="background1"/>
+                <w:sz w:val="22"/>
+                <w:szCs w:val="22"/>
+              </w:rPr>
+              <w:t>Entradas</w:t>
+            </w:r>
+          </w:p>
+        </w:tc>
+      </w:tr>
+      <w:tr>
+        <w:trPr>
+          <w:trHeight w:val="261"/>
+          <w:jc w:val="center"/>
+        </w:trPr>
+        <w:tc>
+          <w:tcPr>
+            <w:tcW w:w="10268" w:type="dxa"/>
+            <w:gridSpan w:val="2"/>
+            <w:tcBorders>
+              <w:top w:val="single" w:sz="4" w:space="0" w:color="auto"/>
+              <w:left w:val="single" w:sz="4" w:space="0" w:color="auto"/>
+              <w:bottom w:val="single" w:sz="4" w:space="0" w:color="auto"/>
+              <w:right w:val="single" w:sz="4" w:space="0" w:color="auto"/>
+            </w:tcBorders>
+            <w:hideMark/>
+          </w:tcPr>
+          <w:p>
+            <w:pPr>
+              <w:pStyle w:val="TituloPrincipla"/>
+              <w:spacing w:after="100"/>
+              <w:jc w:val="left"/>
+              <w:rPr>
+                <w:b w:val="0"/>
+                <w:sz w:val="18"/>
+                <w:szCs w:val="18"/>
+              </w:rPr>
+            </w:pPr>
+            <w:r>
+              <w:rPr>
+                <w:b w:val="0"/>
+                <w:sz w:val="18"/>
+                <w:szCs w:val="18"/>
+              </w:rPr>
+              <w:t>Zona de origen deseada, hora deseada</w:t>
+            </w:r>
+          </w:p>
+        </w:tc>
+      </w:tr>
+      <w:tr>
+        <w:trPr>
+          <w:trHeight w:val="261"/>
+          <w:jc w:val="center"/>
+        </w:trPr>
+        <w:tc>
+          <w:tcPr>
+            <w:tcW w:w="10268" w:type="dxa"/>
+            <w:gridSpan w:val="2"/>
+            <w:tcBorders>
+              <w:top w:val="single" w:sz="4" w:space="0" w:color="auto"/>
+              <w:left w:val="single" w:sz="4" w:space="0" w:color="auto"/>
+              <w:bottom w:val="single" w:sz="4" w:space="0" w:color="auto"/>
+              <w:right w:val="single" w:sz="4" w:space="0" w:color="auto"/>
+            </w:tcBorders>
+            <w:shd w:val="clear" w:color="auto" w:fill="595959" w:themeFill="text1" w:themeFillTint="A6"/>
+            <w:vAlign w:val="center"/>
+            <w:hideMark/>
+          </w:tcPr>
+          <w:p>
+            <w:pPr>
+              <w:pStyle w:val="TituloPrincipla"/>
+              <w:spacing w:after="100"/>
+              <w:jc w:val="left"/>
+              <w:rPr>
+                <w:color w:val="FFFFFF" w:themeColor="background1"/>
+                <w:sz w:val="22"/>
+                <w:szCs w:val="22"/>
+              </w:rPr>
+            </w:pPr>
+            <w:r>
+              <w:rPr>
+                <w:color w:val="FFFFFF" w:themeColor="background1"/>
+                <w:sz w:val="22"/>
+                <w:szCs w:val="22"/>
+              </w:rPr>
+              <w:t>Resultados</w:t>
+            </w:r>
+          </w:p>
+        </w:tc>
+      </w:tr>
+      <w:tr>
+        <w:trPr>
+          <w:trHeight w:val="429"/>
+          <w:jc w:val="center"/>
+        </w:trPr>
+        <w:tc>
+          <w:tcPr>
+            <w:tcW w:w="10268" w:type="dxa"/>
+            <w:gridSpan w:val="2"/>
+            <w:tcBorders>
+              <w:top w:val="single" w:sz="4" w:space="0" w:color="auto"/>
+              <w:left w:val="single" w:sz="4" w:space="0" w:color="auto"/>
+              <w:bottom w:val="single" w:sz="4" w:space="0" w:color="auto"/>
+              <w:right w:val="single" w:sz="4" w:space="0" w:color="auto"/>
+            </w:tcBorders>
+            <w:hideMark/>
+          </w:tcPr>
+          <w:p>
+            <w:pPr>
+              <w:pStyle w:val="TituloPrincipla"/>
+              <w:spacing w:after="100"/>
+              <w:jc w:val="left"/>
+              <w:rPr>
+                <w:b w:val="0"/>
+                <w:sz w:val="18"/>
+                <w:szCs w:val="18"/>
+              </w:rPr>
+            </w:pPr>
+            <w:r>
+              <w:rPr>
+                <w:b w:val="0"/>
+                <w:sz w:val="18"/>
+                <w:szCs w:val="18"/>
+              </w:rPr>
+              <w:t>-Retorna una</w:t>
+            </w:r>
+            <w:r>
+              <w:rPr>
+                <w:b w:val="0"/>
+                <w:sz w:val="18"/>
+                <w:szCs w:val="18"/>
+              </w:rPr>
+              <w:t xml:space="preserve"> lista con los viajes que cumplen con los parametros ingresados</w:t>
+            </w:r>
+          </w:p>
+        </w:tc>
+      </w:tr>
+      <w:tr>
+        <w:trPr>
+          <w:trHeight w:val="292"/>
+          <w:jc w:val="center"/>
+        </w:trPr>
+        <w:tc>
+          <w:tcPr>
+            <w:tcW w:w="10268" w:type="dxa"/>
+            <w:gridSpan w:val="2"/>
+            <w:tcBorders>
+              <w:top w:val="single" w:sz="4" w:space="0" w:color="auto"/>
+              <w:left w:val="single" w:sz="4" w:space="0" w:color="auto"/>
+              <w:bottom w:val="single" w:sz="4" w:space="0" w:color="auto"/>
+              <w:right w:val="single" w:sz="4" w:space="0" w:color="auto"/>
+            </w:tcBorders>
+            <w:shd w:val="clear" w:color="auto" w:fill="595959" w:themeFill="text1" w:themeFillTint="A6"/>
+          </w:tcPr>
+          <w:p>
+            <w:pPr>
+              <w:pStyle w:val="TituloPrincipla"/>
+              <w:spacing w:after="100"/>
+              <w:jc w:val="left"/>
+              <w:rPr>
+                <w:sz w:val="22"/>
+                <w:szCs w:val="22"/>
+              </w:rPr>
+            </w:pPr>
+            <w:r>
+              <w:rPr>
+                <w:color w:val="FFFFFF" w:themeColor="background1"/>
+                <w:sz w:val="22"/>
+                <w:szCs w:val="22"/>
+              </w:rPr>
+              <w:t>Complejidad temporal</w:t>
+            </w:r>
+          </w:p>
+        </w:tc>
+      </w:tr>
+      <w:tr>
+        <w:trPr>
+          <w:trHeight w:val="298"/>
+          <w:jc w:val="center"/>
+        </w:trPr>
+        <w:tc>
+          <w:tcPr>
+            <w:tcW w:w="10268" w:type="dxa"/>
+            <w:gridSpan w:val="2"/>
+            <w:tcBorders>
+              <w:top w:val="single" w:sz="4" w:space="0" w:color="auto"/>
+              <w:left w:val="single" w:sz="4" w:space="0" w:color="auto"/>
+              <w:bottom w:val="single" w:sz="4" w:space="0" w:color="auto"/>
+              <w:right w:val="single" w:sz="4" w:space="0" w:color="auto"/>
+            </w:tcBorders>
+            <w:shd w:val="clear" w:color="auto" w:fill="FFFFFF" w:themeFill="background1"/>
+          </w:tcPr>
+          <w:p>
+            <w:pPr>
+              <w:pStyle w:val="TituloPrincipla"/>
+              <w:spacing w:after="100"/>
+              <w:jc w:val="left"/>
+              <w:rPr>
+                <w:color w:val="FFFFFF" w:themeColor="background1"/>
+                <w:sz w:val="22"/>
+                <w:szCs w:val="22"/>
+              </w:rPr>
+            </w:pPr>
+            <w:r>
+              <w:rPr>
+                <w:color w:val="000000" w:themeColor="text1"/>
+                <w:sz w:val="22"/>
+                <w:szCs w:val="22"/>
+              </w:rPr>
+              <w:t>O(n)</w:t>
+            </w:r>
+          </w:p>
+        </w:tc>
+      </w:tr>
+      <w:tr>
+        <w:trPr>
+          <w:trHeight w:val="298"/>
+          <w:jc w:val="center"/>
+        </w:trPr>
+        <w:tc>
+          <w:tcPr>
+            <w:tcW w:w="10268" w:type="dxa"/>
+            <w:gridSpan w:val="2"/>
+            <w:tcBorders>
+              <w:top w:val="single" w:sz="4" w:space="0" w:color="auto"/>
+              <w:left w:val="single" w:sz="4" w:space="0" w:color="auto"/>
+              <w:bottom w:val="single" w:sz="4" w:space="0" w:color="auto"/>
+              <w:right w:val="single" w:sz="4" w:space="0" w:color="auto"/>
+            </w:tcBorders>
+            <w:shd w:val="clear" w:color="auto" w:fill="595959" w:themeFill="text1" w:themeFillTint="A6"/>
+          </w:tcPr>
+          <w:p>
+            <w:pPr>
+              <w:pStyle w:val="TituloPrincipla"/>
+              <w:spacing w:after="100"/>
+              <w:jc w:val="left"/>
+              <w:rPr>
+                <w:color w:val="000000" w:themeColor="text1"/>
+                <w:sz w:val="22"/>
+                <w:szCs w:val="22"/>
+              </w:rPr>
+            </w:pPr>
+            <w:r>
+              <w:rPr>
+                <w:color w:val="FFFFFF" w:themeColor="background1"/>
+                <w:sz w:val="22"/>
+                <w:szCs w:val="22"/>
+              </w:rPr>
+              <w:t>Estructura Escogida</w:t>
+            </w:r>
+          </w:p>
+        </w:tc>
+      </w:tr>
+      <w:tr>
+        <w:trPr>
+          <w:trHeight w:val="298"/>
+          <w:jc w:val="center"/>
+        </w:trPr>
+        <w:tc>
+          <w:tcPr>
+            <w:tcW w:w="10268" w:type="dxa"/>
+            <w:gridSpan w:val="2"/>
+            <w:tcBorders>
+              <w:top w:val="single" w:sz="4" w:space="0" w:color="auto"/>
+              <w:left w:val="single" w:sz="4" w:space="0" w:color="auto"/>
+              <w:bottom w:val="single" w:sz="4" w:space="0" w:color="auto"/>
+              <w:right w:val="single" w:sz="4" w:space="0" w:color="auto"/>
+            </w:tcBorders>
+            <w:shd w:val="clear" w:color="auto" w:fill="FFFFFF" w:themeFill="background1"/>
+          </w:tcPr>
+          <w:p>
+            <w:pPr>
+              <w:pStyle w:val="TituloPrincipla"/>
+              <w:spacing w:after="100"/>
+              <w:jc w:val="left"/>
+              <w:rPr>
+                <w:color w:val="000000" w:themeColor="text1"/>
+                <w:sz w:val="22"/>
+                <w:szCs w:val="22"/>
+              </w:rPr>
+            </w:pPr>
+          </w:p>
+        </w:tc>
+      </w:tr>
+      <w:tr>
+        <w:trPr>
+          <w:trHeight w:val="510"/>
+          <w:jc w:val="center"/>
+        </w:trPr>
+        <w:tc>
+          <w:tcPr>
+            <w:tcW w:w="2290" w:type="dxa"/>
+            <w:tcBorders>
+              <w:top w:val="single" w:sz="4" w:space="0" w:color="auto"/>
+              <w:left w:val="single" w:sz="4" w:space="0" w:color="auto"/>
+              <w:bottom w:val="single" w:sz="4" w:space="0" w:color="auto"/>
+              <w:right w:val="single" w:sz="4" w:space="0" w:color="auto"/>
+            </w:tcBorders>
+            <w:shd w:val="clear" w:color="auto" w:fill="F3F3F3"/>
+            <w:vAlign w:val="center"/>
+            <w:hideMark/>
+          </w:tcPr>
+          <w:p>
+            <w:pPr>
+              <w:pStyle w:val="TituloPrincipla"/>
+              <w:spacing w:after="100"/>
+              <w:jc w:val="left"/>
+              <w:rPr>
+                <w:sz w:val="22"/>
+                <w:szCs w:val="22"/>
+              </w:rPr>
+            </w:pPr>
+            <w:r>
+              <w:rPr>
+                <w:sz w:val="22"/>
+                <w:szCs w:val="22"/>
+              </w:rPr>
+              <w:lastRenderedPageBreak/>
+              <w:t>Nombre</w:t>
+            </w:r>
+          </w:p>
+        </w:tc>
+        <w:tc>
+          <w:tcPr>
+            <w:tcW w:w="7978" w:type="dxa"/>
+            <w:tcBorders>
+              <w:top w:val="single" w:sz="4" w:space="0" w:color="auto"/>
+              <w:left w:val="single" w:sz="4" w:space="0" w:color="auto"/>
+              <w:bottom w:val="single" w:sz="4" w:space="0" w:color="auto"/>
+              <w:right w:val="single" w:sz="4" w:space="0" w:color="auto"/>
+            </w:tcBorders>
+            <w:hideMark/>
+          </w:tcPr>
+          <w:p>
+            <w:pPr>
+              <w:pStyle w:val="TituloPrincipla"/>
+              <w:spacing w:after="100"/>
+              <w:jc w:val="left"/>
+              <w:rPr>
+                <w:sz w:val="18"/>
+                <w:szCs w:val="18"/>
+              </w:rPr>
+            </w:pPr>
+            <w:r>
+              <w:rPr>
+                <w:b w:val="0"/>
+                <w:sz w:val="18"/>
+                <w:szCs w:val="18"/>
+              </w:rPr>
+              <w:t>R1</w:t>
+            </w:r>
+            <w:r>
+              <w:rPr>
+                <w:b w:val="0"/>
+                <w:sz w:val="18"/>
+                <w:szCs w:val="18"/>
+              </w:rPr>
+              <w:t>1</w:t>
+            </w:r>
+            <w:r>
+              <w:rPr>
+                <w:b w:val="0"/>
+                <w:sz w:val="18"/>
+                <w:szCs w:val="18"/>
+              </w:rPr>
+              <w:t xml:space="preserve"> -Retornar todos los viajes de tiempo promedio que </w:t>
+            </w:r>
+            <w:r>
+              <w:rPr>
+                <w:b w:val="0"/>
+                <w:sz w:val="18"/>
+                <w:szCs w:val="18"/>
+              </w:rPr>
+              <w:t>llegan</w:t>
+            </w:r>
+            <w:r>
+              <w:rPr>
+                <w:b w:val="0"/>
+                <w:sz w:val="18"/>
+                <w:szCs w:val="18"/>
+              </w:rPr>
+              <w:t xml:space="preserve"> a</w:t>
+            </w:r>
+            <w:r>
+              <w:rPr>
+                <w:b w:val="0"/>
+                <w:sz w:val="18"/>
+                <w:szCs w:val="18"/>
+              </w:rPr>
+              <w:t xml:space="preserve"> una zona dada a una hora dada</w:t>
+            </w:r>
+            <w:r>
+              <w:rPr>
+                <w:b w:val="0"/>
+                <w:sz w:val="18"/>
+                <w:szCs w:val="18"/>
+              </w:rPr>
+              <w:t xml:space="preserve"> </w:t>
+            </w:r>
+          </w:p>
+          <w:p>
+            <w:pPr>
+              <w:pStyle w:val="TituloPrincipla"/>
+              <w:spacing w:after="100"/>
+              <w:jc w:val="left"/>
+              <w:rPr>
+                <w:sz w:val="18"/>
+                <w:szCs w:val="18"/>
+              </w:rPr>
+            </w:pPr>
+          </w:p>
+        </w:tc>
+      </w:tr>
+      <w:tr>
+        <w:trPr>
+          <w:trHeight w:val="429"/>
+          <w:jc w:val="center"/>
+        </w:trPr>
+        <w:tc>
+          <w:tcPr>
+            <w:tcW w:w="2290" w:type="dxa"/>
+            <w:tcBorders>
+              <w:top w:val="single" w:sz="4" w:space="0" w:color="auto"/>
+              <w:left w:val="single" w:sz="4" w:space="0" w:color="auto"/>
+              <w:bottom w:val="single" w:sz="4" w:space="0" w:color="auto"/>
+              <w:right w:val="single" w:sz="4" w:space="0" w:color="auto"/>
+            </w:tcBorders>
+            <w:shd w:val="clear" w:color="auto" w:fill="F3F3F3"/>
+            <w:vAlign w:val="center"/>
+            <w:hideMark/>
+          </w:tcPr>
+          <w:p>
+            <w:pPr>
+              <w:pStyle w:val="TituloPrincipla"/>
+              <w:spacing w:after="100"/>
+              <w:jc w:val="left"/>
+              <w:rPr>
+                <w:sz w:val="22"/>
+                <w:szCs w:val="22"/>
+              </w:rPr>
+            </w:pPr>
+            <w:r>
+              <w:rPr>
+                <w:sz w:val="22"/>
+                <w:szCs w:val="22"/>
+              </w:rPr>
+              <w:t>Resumen</w:t>
+            </w:r>
+          </w:p>
+        </w:tc>
+        <w:tc>
+          <w:tcPr>
+            <w:tcW w:w="7978" w:type="dxa"/>
+            <w:tcBorders>
+              <w:top w:val="single" w:sz="4" w:space="0" w:color="auto"/>
+              <w:left w:val="single" w:sz="4" w:space="0" w:color="auto"/>
+              <w:bottom w:val="single" w:sz="4" w:space="0" w:color="auto"/>
+              <w:right w:val="single" w:sz="4" w:space="0" w:color="auto"/>
+            </w:tcBorders>
+            <w:hideMark/>
+          </w:tcPr>
+          <w:p>
+            <w:pPr>
+              <w:pStyle w:val="TituloPrincipla"/>
+              <w:spacing w:after="100"/>
+              <w:jc w:val="left"/>
+              <w:rPr>
+                <w:b w:val="0"/>
+                <w:sz w:val="18"/>
+                <w:szCs w:val="18"/>
+              </w:rPr>
+            </w:pPr>
+            <w:r>
+              <w:rPr>
+                <w:b w:val="0"/>
+                <w:sz w:val="18"/>
+                <w:szCs w:val="18"/>
+              </w:rPr>
+              <w:t xml:space="preserve">Busca todos los viajes que tienen como zona de </w:t>
+            </w:r>
+            <w:r>
+              <w:rPr>
+                <w:b w:val="0"/>
+                <w:sz w:val="18"/>
+                <w:szCs w:val="18"/>
+              </w:rPr>
+              <w:t>destino</w:t>
+            </w:r>
+            <w:r>
+              <w:rPr>
+                <w:b w:val="0"/>
+                <w:sz w:val="18"/>
+                <w:szCs w:val="18"/>
+              </w:rPr>
+              <w:t xml:space="preserve"> y hora  los valores ingresados como parametros</w:t>
+            </w:r>
+          </w:p>
+        </w:tc>
+      </w:tr>
+      <w:tr>
+        <w:trPr>
+          <w:trHeight w:val="261"/>
+          <w:jc w:val="center"/>
+        </w:trPr>
+        <w:tc>
+          <w:tcPr>
+            <w:tcW w:w="10268" w:type="dxa"/>
+            <w:gridSpan w:val="2"/>
+            <w:tcBorders>
+              <w:top w:val="single" w:sz="4" w:space="0" w:color="auto"/>
+              <w:left w:val="single" w:sz="4" w:space="0" w:color="auto"/>
+              <w:bottom w:val="single" w:sz="4" w:space="0" w:color="auto"/>
+              <w:right w:val="single" w:sz="4" w:space="0" w:color="auto"/>
+            </w:tcBorders>
+            <w:shd w:val="clear" w:color="auto" w:fill="595959" w:themeFill="text1" w:themeFillTint="A6"/>
+            <w:vAlign w:val="center"/>
+            <w:hideMark/>
+          </w:tcPr>
+          <w:p>
+            <w:pPr>
+              <w:pStyle w:val="TituloPrincipla"/>
+              <w:spacing w:after="100"/>
+              <w:jc w:val="left"/>
+              <w:rPr>
+                <w:color w:val="FFFFFF" w:themeColor="background1"/>
+                <w:sz w:val="22"/>
+                <w:szCs w:val="22"/>
+              </w:rPr>
+            </w:pPr>
+            <w:r>
+              <w:rPr>
+                <w:color w:val="FFFFFF" w:themeColor="background1"/>
+                <w:sz w:val="22"/>
+                <w:szCs w:val="22"/>
+              </w:rPr>
+              <w:t>Entradas</w:t>
+            </w:r>
+          </w:p>
+        </w:tc>
+      </w:tr>
+      <w:tr>
+        <w:trPr>
+          <w:trHeight w:val="261"/>
+          <w:jc w:val="center"/>
+        </w:trPr>
+        <w:tc>
+          <w:tcPr>
+            <w:tcW w:w="10268" w:type="dxa"/>
+            <w:gridSpan w:val="2"/>
+            <w:tcBorders>
+              <w:top w:val="single" w:sz="4" w:space="0" w:color="auto"/>
+              <w:left w:val="single" w:sz="4" w:space="0" w:color="auto"/>
+              <w:bottom w:val="single" w:sz="4" w:space="0" w:color="auto"/>
+              <w:right w:val="single" w:sz="4" w:space="0" w:color="auto"/>
+            </w:tcBorders>
+            <w:hideMark/>
+          </w:tcPr>
+          <w:p>
+            <w:pPr>
+              <w:pStyle w:val="TituloPrincipla"/>
+              <w:spacing w:after="100"/>
+              <w:jc w:val="left"/>
+              <w:rPr>
+                <w:b w:val="0"/>
+                <w:sz w:val="18"/>
+                <w:szCs w:val="18"/>
+              </w:rPr>
+            </w:pPr>
+            <w:r>
+              <w:rPr>
+                <w:b w:val="0"/>
+                <w:sz w:val="18"/>
+                <w:szCs w:val="18"/>
+              </w:rPr>
+              <w:t xml:space="preserve">Zona de </w:t>
+            </w:r>
+            <w:r>
+              <w:rPr>
+                <w:b w:val="0"/>
+                <w:sz w:val="18"/>
+                <w:szCs w:val="18"/>
+              </w:rPr>
+              <w:t>destino</w:t>
+            </w:r>
+            <w:r>
+              <w:rPr>
+                <w:b w:val="0"/>
+                <w:sz w:val="18"/>
+                <w:szCs w:val="18"/>
+              </w:rPr>
+              <w:t xml:space="preserve"> deseada, hora deseada</w:t>
+            </w:r>
+          </w:p>
+        </w:tc>
+      </w:tr>
+      <w:tr>
+        <w:trPr>
+          <w:trHeight w:val="261"/>
+          <w:jc w:val="center"/>
+        </w:trPr>
+        <w:tc>
+          <w:tcPr>
+            <w:tcW w:w="10268" w:type="dxa"/>
+            <w:gridSpan w:val="2"/>
+            <w:tcBorders>
+              <w:top w:val="single" w:sz="4" w:space="0" w:color="auto"/>
+              <w:left w:val="single" w:sz="4" w:space="0" w:color="auto"/>
+              <w:bottom w:val="single" w:sz="4" w:space="0" w:color="auto"/>
+              <w:right w:val="single" w:sz="4" w:space="0" w:color="auto"/>
+            </w:tcBorders>
+            <w:shd w:val="clear" w:color="auto" w:fill="595959" w:themeFill="text1" w:themeFillTint="A6"/>
+            <w:vAlign w:val="center"/>
+            <w:hideMark/>
+          </w:tcPr>
+          <w:p>
+            <w:pPr>
+              <w:pStyle w:val="TituloPrincipla"/>
+              <w:spacing w:after="100"/>
+              <w:jc w:val="left"/>
+              <w:rPr>
+                <w:color w:val="FFFFFF" w:themeColor="background1"/>
+                <w:sz w:val="22"/>
+                <w:szCs w:val="22"/>
+              </w:rPr>
+            </w:pPr>
+            <w:r>
+              <w:rPr>
+                <w:color w:val="FFFFFF" w:themeColor="background1"/>
+                <w:sz w:val="22"/>
+                <w:szCs w:val="22"/>
+              </w:rPr>
+              <w:t>Resultados</w:t>
+            </w:r>
+          </w:p>
+        </w:tc>
+      </w:tr>
+      <w:tr>
+        <w:trPr>
+          <w:trHeight w:val="429"/>
+          <w:jc w:val="center"/>
+        </w:trPr>
+        <w:tc>
+          <w:tcPr>
+            <w:tcW w:w="10268" w:type="dxa"/>
+            <w:gridSpan w:val="2"/>
+            <w:tcBorders>
+              <w:top w:val="single" w:sz="4" w:space="0" w:color="auto"/>
+              <w:left w:val="single" w:sz="4" w:space="0" w:color="auto"/>
+              <w:bottom w:val="single" w:sz="4" w:space="0" w:color="auto"/>
+              <w:right w:val="single" w:sz="4" w:space="0" w:color="auto"/>
+            </w:tcBorders>
+            <w:hideMark/>
+          </w:tcPr>
+          <w:p>
+            <w:pPr>
+              <w:pStyle w:val="TituloPrincipla"/>
+              <w:spacing w:after="100"/>
+              <w:jc w:val="left"/>
+              <w:rPr>
+                <w:b w:val="0"/>
+                <w:sz w:val="18"/>
+                <w:szCs w:val="18"/>
+              </w:rPr>
+            </w:pPr>
+            <w:r>
+              <w:rPr>
+                <w:b w:val="0"/>
+                <w:sz w:val="18"/>
+                <w:szCs w:val="18"/>
+              </w:rPr>
+              <w:t>-Retorna una lista con los viajes que cumplen con los parametros ingresados</w:t>
+            </w:r>
+          </w:p>
+        </w:tc>
+      </w:tr>
+      <w:tr>
+        <w:trPr>
+          <w:trHeight w:val="292"/>
+          <w:jc w:val="center"/>
+        </w:trPr>
+        <w:tc>
+          <w:tcPr>
+            <w:tcW w:w="10268" w:type="dxa"/>
+            <w:gridSpan w:val="2"/>
+            <w:tcBorders>
+              <w:top w:val="single" w:sz="4" w:space="0" w:color="auto"/>
+              <w:left w:val="single" w:sz="4" w:space="0" w:color="auto"/>
+              <w:bottom w:val="single" w:sz="4" w:space="0" w:color="auto"/>
+              <w:right w:val="single" w:sz="4" w:space="0" w:color="auto"/>
+            </w:tcBorders>
+            <w:shd w:val="clear" w:color="auto" w:fill="595959" w:themeFill="text1" w:themeFillTint="A6"/>
+          </w:tcPr>
+          <w:p>
+            <w:pPr>
+              <w:pStyle w:val="TituloPrincipla"/>
+              <w:spacing w:after="100"/>
+              <w:jc w:val="left"/>
+              <w:rPr>
+                <w:sz w:val="22"/>
+                <w:szCs w:val="22"/>
+              </w:rPr>
+            </w:pPr>
+            <w:r>
+              <w:rPr>
+                <w:color w:val="FFFFFF" w:themeColor="background1"/>
+                <w:sz w:val="22"/>
+                <w:szCs w:val="22"/>
+              </w:rPr>
+              <w:t>Complejidad temporal</w:t>
+            </w:r>
+          </w:p>
+        </w:tc>
+      </w:tr>
+      <w:tr>
+        <w:trPr>
+          <w:trHeight w:val="298"/>
+          <w:jc w:val="center"/>
+        </w:trPr>
+        <w:tc>
+          <w:tcPr>
+            <w:tcW w:w="10268" w:type="dxa"/>
+            <w:gridSpan w:val="2"/>
+            <w:tcBorders>
+              <w:top w:val="single" w:sz="4" w:space="0" w:color="auto"/>
+              <w:left w:val="single" w:sz="4" w:space="0" w:color="auto"/>
+              <w:bottom w:val="single" w:sz="4" w:space="0" w:color="auto"/>
+              <w:right w:val="single" w:sz="4" w:space="0" w:color="auto"/>
+            </w:tcBorders>
+            <w:shd w:val="clear" w:color="auto" w:fill="FFFFFF" w:themeFill="background1"/>
+          </w:tcPr>
+          <w:p>
+            <w:pPr>
+              <w:pStyle w:val="TituloPrincipla"/>
+              <w:spacing w:after="100"/>
+              <w:jc w:val="left"/>
+              <w:rPr>
+                <w:color w:val="FFFFFF" w:themeColor="background1"/>
+                <w:sz w:val="22"/>
+                <w:szCs w:val="22"/>
+              </w:rPr>
+            </w:pPr>
+            <w:r>
+              <w:rPr>
+                <w:color w:val="000000" w:themeColor="text1"/>
+                <w:sz w:val="22"/>
+                <w:szCs w:val="22"/>
+              </w:rPr>
+              <w:t>O(n)</w:t>
+            </w:r>
+          </w:p>
+        </w:tc>
+      </w:tr>
+      <w:tr>
+        <w:trPr>
+          <w:trHeight w:val="298"/>
+          <w:jc w:val="center"/>
+        </w:trPr>
+        <w:tc>
+          <w:tcPr>
+            <w:tcW w:w="10268" w:type="dxa"/>
+            <w:gridSpan w:val="2"/>
+            <w:tcBorders>
+              <w:top w:val="single" w:sz="4" w:space="0" w:color="auto"/>
+              <w:left w:val="single" w:sz="4" w:space="0" w:color="auto"/>
+              <w:bottom w:val="single" w:sz="4" w:space="0" w:color="auto"/>
+              <w:right w:val="single" w:sz="4" w:space="0" w:color="auto"/>
+            </w:tcBorders>
+            <w:shd w:val="clear" w:color="auto" w:fill="595959" w:themeFill="text1" w:themeFillTint="A6"/>
+          </w:tcPr>
+          <w:p>
+            <w:pPr>
+              <w:pStyle w:val="TituloPrincipla"/>
+              <w:spacing w:after="100"/>
+              <w:jc w:val="left"/>
+              <w:rPr>
+                <w:color w:val="000000" w:themeColor="text1"/>
+                <w:sz w:val="22"/>
+                <w:szCs w:val="22"/>
+              </w:rPr>
+            </w:pPr>
+            <w:r>
+              <w:rPr>
+                <w:color w:val="FFFFFF" w:themeColor="background1"/>
+                <w:sz w:val="22"/>
+                <w:szCs w:val="22"/>
+              </w:rPr>
+              <w:t>Estructura Escogida</w:t>
+            </w:r>
+          </w:p>
+        </w:tc>
+      </w:tr>
+      <w:tr>
+        <w:trPr>
+          <w:trHeight w:val="298"/>
+          <w:jc w:val="center"/>
+        </w:trPr>
+        <w:tc>
+          <w:tcPr>
+            <w:tcW w:w="10268" w:type="dxa"/>
+            <w:gridSpan w:val="2"/>
+            <w:tcBorders>
+              <w:top w:val="single" w:sz="4" w:space="0" w:color="auto"/>
+              <w:left w:val="single" w:sz="4" w:space="0" w:color="auto"/>
+              <w:bottom w:val="single" w:sz="4" w:space="0" w:color="auto"/>
+              <w:right w:val="single" w:sz="4" w:space="0" w:color="auto"/>
+            </w:tcBorders>
+            <w:shd w:val="clear" w:color="auto" w:fill="FFFFFF" w:themeFill="background1"/>
+          </w:tcPr>
+          <w:p>
+            <w:pPr>
+              <w:pStyle w:val="TituloPrincipla"/>
+              <w:spacing w:after="100"/>
+              <w:jc w:val="left"/>
+              <w:rPr>
+                <w:color w:val="000000" w:themeColor="text1"/>
+                <w:sz w:val="22"/>
+                <w:szCs w:val="22"/>
+              </w:rPr>
+            </w:pPr>
+          </w:p>
+        </w:tc>
+      </w:tr>
+    </w:tbl>
+    <w:p/>
+    <w:tbl>
+      <w:tblPr>
+        <w:tblW w:w="10268" w:type="dxa"/>
+        <w:jc w:val="center"/>
+        <w:tblBorders>
+          <w:top w:val="single" w:sz="4" w:space="0" w:color="auto"/>
+          <w:left w:val="single" w:sz="4" w:space="0" w:color="auto"/>
+          <w:bottom w:val="single" w:sz="4" w:space="0" w:color="auto"/>
+          <w:right w:val="single" w:sz="4" w:space="0" w:color="auto"/>
+          <w:insideH w:val="single" w:sz="4" w:space="0" w:color="auto"/>
+          <w:insideV w:val="single" w:sz="4" w:space="0" w:color="auto"/>
+        </w:tblBorders>
+        <w:tblLayout w:type="fixed"/>
+        <w:tblLook w:val="01E0" w:firstRow="1" w:lastRow="1" w:firstColumn="1" w:lastColumn="1" w:noHBand="0" w:noVBand="0"/>
+      </w:tblPr>
+      <w:tblGrid>
+        <w:gridCol w:w="2290"/>
+        <w:gridCol w:w="7978"/>
+      </w:tblGrid>
+      <w:tr>
+        <w:trPr>
+          <w:trHeight w:val="510"/>
+          <w:jc w:val="center"/>
+        </w:trPr>
+        <w:tc>
+          <w:tcPr>
+            <w:tcW w:w="2290" w:type="dxa"/>
+            <w:tcBorders>
+              <w:top w:val="single" w:sz="4" w:space="0" w:color="auto"/>
+              <w:left w:val="single" w:sz="4" w:space="0" w:color="auto"/>
+              <w:bottom w:val="single" w:sz="4" w:space="0" w:color="auto"/>
+              <w:right w:val="single" w:sz="4" w:space="0" w:color="auto"/>
+            </w:tcBorders>
+            <w:shd w:val="clear" w:color="auto" w:fill="F3F3F3"/>
+            <w:vAlign w:val="center"/>
+            <w:hideMark/>
+          </w:tcPr>
+          <w:p>
+            <w:pPr>
+              <w:pStyle w:val="TituloPrincipla"/>
+              <w:spacing w:after="100"/>
+              <w:jc w:val="left"/>
+              <w:rPr>
+                <w:sz w:val="22"/>
+                <w:szCs w:val="22"/>
+              </w:rPr>
+            </w:pPr>
+            <w:r>
+              <w:rPr>
+                <w:sz w:val="22"/>
+                <w:szCs w:val="22"/>
+              </w:rPr>
+              <w:t>Nombre</w:t>
+            </w:r>
+          </w:p>
+        </w:tc>
+        <w:tc>
+          <w:tcPr>
+            <w:tcW w:w="7978" w:type="dxa"/>
+            <w:tcBorders>
+              <w:top w:val="single" w:sz="4" w:space="0" w:color="auto"/>
+              <w:left w:val="single" w:sz="4" w:space="0" w:color="auto"/>
+              <w:bottom w:val="single" w:sz="4" w:space="0" w:color="auto"/>
+              <w:right w:val="single" w:sz="4" w:space="0" w:color="auto"/>
+            </w:tcBorders>
+            <w:hideMark/>
+          </w:tcPr>
+          <w:p>
+            <w:pPr>
+              <w:pStyle w:val="TituloPrincipla"/>
+              <w:spacing w:after="100"/>
+              <w:jc w:val="left"/>
+              <w:rPr>
+                <w:b w:val="0"/>
+                <w:sz w:val="18"/>
+                <w:szCs w:val="18"/>
+              </w:rPr>
+            </w:pPr>
+            <w:r>
+              <w:rPr>
+                <w:b w:val="0"/>
+                <w:sz w:val="18"/>
+                <w:szCs w:val="18"/>
+              </w:rPr>
+              <w:t>R1</w:t>
+            </w:r>
+            <w:r>
+              <w:rPr>
+                <w:b w:val="0"/>
+                <w:sz w:val="18"/>
+                <w:szCs w:val="18"/>
+              </w:rPr>
+              <w:t>1</w:t>
+            </w:r>
+            <w:r>
+              <w:rPr>
+                <w:b w:val="0"/>
+                <w:sz w:val="18"/>
+                <w:szCs w:val="18"/>
+              </w:rPr>
               <w:t>-</w:t>
             </w:r>
             <w:r>
@@ -2653,7 +5056,774 @@
                 <w:sz w:val="18"/>
                 <w:szCs w:val="18"/>
               </w:rPr>
-              <w:t>Retorna los viajes cuya desviación estándar se encuentra en el rango dado</w:t>
+              <w:t>Obtener las N zonas priorizadas por la mayor cantidad de nodos que definen su</w:t>
+            </w:r>
+          </w:p>
+          <w:p>
+            <w:pPr>
+              <w:pStyle w:val="TituloPrincipla"/>
+              <w:spacing w:after="100"/>
+              <w:jc w:val="left"/>
+              <w:rPr>
+                <w:sz w:val="18"/>
+                <w:szCs w:val="18"/>
+              </w:rPr>
+            </w:pPr>
+            <w:r>
+              <w:rPr>
+                <w:b w:val="0"/>
+                <w:sz w:val="18"/>
+                <w:szCs w:val="18"/>
+              </w:rPr>
+              <w:t>frontera</w:t>
+            </w:r>
+          </w:p>
+          <w:p>
+            <w:pPr>
+              <w:pStyle w:val="TituloPrincipla"/>
+              <w:spacing w:after="100"/>
+              <w:jc w:val="left"/>
+              <w:rPr>
+                <w:sz w:val="18"/>
+                <w:szCs w:val="18"/>
+              </w:rPr>
+            </w:pPr>
+          </w:p>
+        </w:tc>
+      </w:tr>
+      <w:tr>
+        <w:trPr>
+          <w:trHeight w:val="429"/>
+          <w:jc w:val="center"/>
+        </w:trPr>
+        <w:tc>
+          <w:tcPr>
+            <w:tcW w:w="2290" w:type="dxa"/>
+            <w:tcBorders>
+              <w:top w:val="single" w:sz="4" w:space="0" w:color="auto"/>
+              <w:left w:val="single" w:sz="4" w:space="0" w:color="auto"/>
+              <w:bottom w:val="single" w:sz="4" w:space="0" w:color="auto"/>
+              <w:right w:val="single" w:sz="4" w:space="0" w:color="auto"/>
+            </w:tcBorders>
+            <w:shd w:val="clear" w:color="auto" w:fill="F3F3F3"/>
+            <w:vAlign w:val="center"/>
+            <w:hideMark/>
+          </w:tcPr>
+          <w:p>
+            <w:pPr>
+              <w:pStyle w:val="TituloPrincipla"/>
+              <w:spacing w:after="100"/>
+              <w:jc w:val="left"/>
+              <w:rPr>
+                <w:sz w:val="22"/>
+                <w:szCs w:val="22"/>
+              </w:rPr>
+            </w:pPr>
+            <w:r>
+              <w:rPr>
+                <w:sz w:val="22"/>
+                <w:szCs w:val="22"/>
+              </w:rPr>
+              <w:t>Resumen</w:t>
+            </w:r>
+          </w:p>
+        </w:tc>
+        <w:tc>
+          <w:tcPr>
+            <w:tcW w:w="7978" w:type="dxa"/>
+            <w:tcBorders>
+              <w:top w:val="single" w:sz="4" w:space="0" w:color="auto"/>
+              <w:left w:val="single" w:sz="4" w:space="0" w:color="auto"/>
+              <w:bottom w:val="single" w:sz="4" w:space="0" w:color="auto"/>
+              <w:right w:val="single" w:sz="4" w:space="0" w:color="auto"/>
+            </w:tcBorders>
+            <w:hideMark/>
+          </w:tcPr>
+          <w:p>
+            <w:pPr>
+              <w:pStyle w:val="TituloPrincipla"/>
+              <w:spacing w:after="100"/>
+              <w:jc w:val="left"/>
+              <w:rPr>
+                <w:b w:val="0"/>
+                <w:sz w:val="18"/>
+                <w:szCs w:val="18"/>
+              </w:rPr>
+            </w:pPr>
+            <w:r>
+              <w:rPr>
+                <w:b w:val="0"/>
+                <w:sz w:val="18"/>
+                <w:szCs w:val="18"/>
+              </w:rPr>
+              <w:t>Busca la N cantidad de zonas organizadas por la cantidad de nodos que definen su frontera</w:t>
+            </w:r>
+          </w:p>
+        </w:tc>
+      </w:tr>
+      <w:tr>
+        <w:trPr>
+          <w:trHeight w:val="261"/>
+          <w:jc w:val="center"/>
+        </w:trPr>
+        <w:tc>
+          <w:tcPr>
+            <w:tcW w:w="10268" w:type="dxa"/>
+            <w:gridSpan w:val="2"/>
+            <w:tcBorders>
+              <w:top w:val="single" w:sz="4" w:space="0" w:color="auto"/>
+              <w:left w:val="single" w:sz="4" w:space="0" w:color="auto"/>
+              <w:bottom w:val="single" w:sz="4" w:space="0" w:color="auto"/>
+              <w:right w:val="single" w:sz="4" w:space="0" w:color="auto"/>
+            </w:tcBorders>
+            <w:shd w:val="clear" w:color="auto" w:fill="595959" w:themeFill="text1" w:themeFillTint="A6"/>
+            <w:vAlign w:val="center"/>
+            <w:hideMark/>
+          </w:tcPr>
+          <w:p>
+            <w:pPr>
+              <w:pStyle w:val="TituloPrincipla"/>
+              <w:spacing w:after="100"/>
+              <w:jc w:val="left"/>
+              <w:rPr>
+                <w:color w:val="FFFFFF" w:themeColor="background1"/>
+                <w:sz w:val="22"/>
+                <w:szCs w:val="22"/>
+              </w:rPr>
+            </w:pPr>
+            <w:r>
+              <w:rPr>
+                <w:color w:val="FFFFFF" w:themeColor="background1"/>
+                <w:sz w:val="22"/>
+                <w:szCs w:val="22"/>
+              </w:rPr>
+              <w:t>Entradas</w:t>
+            </w:r>
+          </w:p>
+        </w:tc>
+      </w:tr>
+      <w:tr>
+        <w:trPr>
+          <w:trHeight w:val="261"/>
+          <w:jc w:val="center"/>
+        </w:trPr>
+        <w:tc>
+          <w:tcPr>
+            <w:tcW w:w="10268" w:type="dxa"/>
+            <w:gridSpan w:val="2"/>
+            <w:tcBorders>
+              <w:top w:val="single" w:sz="4" w:space="0" w:color="auto"/>
+              <w:left w:val="single" w:sz="4" w:space="0" w:color="auto"/>
+              <w:bottom w:val="single" w:sz="4" w:space="0" w:color="auto"/>
+              <w:right w:val="single" w:sz="4" w:space="0" w:color="auto"/>
+            </w:tcBorders>
+            <w:hideMark/>
+          </w:tcPr>
+          <w:p>
+            <w:pPr>
+              <w:pStyle w:val="TituloPrincipla"/>
+              <w:spacing w:after="100"/>
+              <w:jc w:val="left"/>
+              <w:rPr>
+                <w:b w:val="0"/>
+                <w:sz w:val="18"/>
+                <w:szCs w:val="18"/>
+              </w:rPr>
+            </w:pPr>
+            <w:r>
+              <w:rPr>
+                <w:b w:val="0"/>
+                <w:sz w:val="18"/>
+                <w:szCs w:val="18"/>
+              </w:rPr>
+              <w:t>N cantidad de zonas deseadas</w:t>
+            </w:r>
+          </w:p>
+        </w:tc>
+      </w:tr>
+      <w:tr>
+        <w:trPr>
+          <w:trHeight w:val="261"/>
+          <w:jc w:val="center"/>
+        </w:trPr>
+        <w:tc>
+          <w:tcPr>
+            <w:tcW w:w="10268" w:type="dxa"/>
+            <w:gridSpan w:val="2"/>
+            <w:tcBorders>
+              <w:top w:val="single" w:sz="4" w:space="0" w:color="auto"/>
+              <w:left w:val="single" w:sz="4" w:space="0" w:color="auto"/>
+              <w:bottom w:val="single" w:sz="4" w:space="0" w:color="auto"/>
+              <w:right w:val="single" w:sz="4" w:space="0" w:color="auto"/>
+            </w:tcBorders>
+            <w:shd w:val="clear" w:color="auto" w:fill="595959" w:themeFill="text1" w:themeFillTint="A6"/>
+            <w:vAlign w:val="center"/>
+            <w:hideMark/>
+          </w:tcPr>
+          <w:p>
+            <w:pPr>
+              <w:pStyle w:val="TituloPrincipla"/>
+              <w:spacing w:after="100"/>
+              <w:jc w:val="left"/>
+              <w:rPr>
+                <w:color w:val="FFFFFF" w:themeColor="background1"/>
+                <w:sz w:val="22"/>
+                <w:szCs w:val="22"/>
+              </w:rPr>
+            </w:pPr>
+            <w:r>
+              <w:rPr>
+                <w:color w:val="FFFFFF" w:themeColor="background1"/>
+                <w:sz w:val="22"/>
+                <w:szCs w:val="22"/>
+              </w:rPr>
+              <w:t>Resultados</w:t>
+            </w:r>
+          </w:p>
+        </w:tc>
+      </w:tr>
+      <w:tr>
+        <w:trPr>
+          <w:trHeight w:val="429"/>
+          <w:jc w:val="center"/>
+        </w:trPr>
+        <w:tc>
+          <w:tcPr>
+            <w:tcW w:w="10268" w:type="dxa"/>
+            <w:gridSpan w:val="2"/>
+            <w:tcBorders>
+              <w:top w:val="single" w:sz="4" w:space="0" w:color="auto"/>
+              <w:left w:val="single" w:sz="4" w:space="0" w:color="auto"/>
+              <w:bottom w:val="single" w:sz="4" w:space="0" w:color="auto"/>
+              <w:right w:val="single" w:sz="4" w:space="0" w:color="auto"/>
+            </w:tcBorders>
+            <w:hideMark/>
+          </w:tcPr>
+          <w:p>
+            <w:pPr>
+              <w:pStyle w:val="TituloPrincipla"/>
+              <w:spacing w:after="100"/>
+              <w:jc w:val="left"/>
+              <w:rPr>
+                <w:b w:val="0"/>
+                <w:sz w:val="18"/>
+                <w:szCs w:val="18"/>
+              </w:rPr>
+            </w:pPr>
+            <w:r>
+              <w:rPr>
+                <w:b w:val="0"/>
+                <w:sz w:val="18"/>
+                <w:szCs w:val="18"/>
+              </w:rPr>
+              <w:t>-Retorna una</w:t>
+            </w:r>
+            <w:r>
+              <w:rPr>
+                <w:b w:val="0"/>
+                <w:sz w:val="18"/>
+                <w:szCs w:val="18"/>
+              </w:rPr>
+              <w:t xml:space="preserve"> N cantidad de zonas las cuales se encuentran organizadas por la cantidad de nodos que definen su frontera</w:t>
+            </w:r>
+          </w:p>
+        </w:tc>
+      </w:tr>
+      <w:tr>
+        <w:trPr>
+          <w:trHeight w:val="292"/>
+          <w:jc w:val="center"/>
+        </w:trPr>
+        <w:tc>
+          <w:tcPr>
+            <w:tcW w:w="10268" w:type="dxa"/>
+            <w:gridSpan w:val="2"/>
+            <w:tcBorders>
+              <w:top w:val="single" w:sz="4" w:space="0" w:color="auto"/>
+              <w:left w:val="single" w:sz="4" w:space="0" w:color="auto"/>
+              <w:bottom w:val="single" w:sz="4" w:space="0" w:color="auto"/>
+              <w:right w:val="single" w:sz="4" w:space="0" w:color="auto"/>
+            </w:tcBorders>
+            <w:shd w:val="clear" w:color="auto" w:fill="595959" w:themeFill="text1" w:themeFillTint="A6"/>
+          </w:tcPr>
+          <w:p>
+            <w:pPr>
+              <w:pStyle w:val="TituloPrincipla"/>
+              <w:spacing w:after="100"/>
+              <w:jc w:val="left"/>
+              <w:rPr>
+                <w:sz w:val="22"/>
+                <w:szCs w:val="22"/>
+              </w:rPr>
+            </w:pPr>
+            <w:r>
+              <w:rPr>
+                <w:color w:val="FFFFFF" w:themeColor="background1"/>
+                <w:sz w:val="22"/>
+                <w:szCs w:val="22"/>
+              </w:rPr>
+              <w:t>Complejidad temporal</w:t>
+            </w:r>
+          </w:p>
+        </w:tc>
+      </w:tr>
+      <w:tr>
+        <w:trPr>
+          <w:trHeight w:val="298"/>
+          <w:jc w:val="center"/>
+        </w:trPr>
+        <w:tc>
+          <w:tcPr>
+            <w:tcW w:w="10268" w:type="dxa"/>
+            <w:gridSpan w:val="2"/>
+            <w:tcBorders>
+              <w:top w:val="single" w:sz="4" w:space="0" w:color="auto"/>
+              <w:left w:val="single" w:sz="4" w:space="0" w:color="auto"/>
+              <w:bottom w:val="single" w:sz="4" w:space="0" w:color="auto"/>
+              <w:right w:val="single" w:sz="4" w:space="0" w:color="auto"/>
+            </w:tcBorders>
+            <w:shd w:val="clear" w:color="auto" w:fill="FFFFFF" w:themeFill="background1"/>
+          </w:tcPr>
+          <w:p>
+            <w:pPr>
+              <w:pStyle w:val="TituloPrincipla"/>
+              <w:spacing w:after="100"/>
+              <w:jc w:val="left"/>
+              <w:rPr>
+                <w:color w:val="FFFFFF" w:themeColor="background1"/>
+                <w:sz w:val="22"/>
+                <w:szCs w:val="22"/>
+              </w:rPr>
+            </w:pPr>
+            <w:r>
+              <w:rPr>
+                <w:color w:val="000000" w:themeColor="text1"/>
+                <w:sz w:val="22"/>
+                <w:szCs w:val="22"/>
+              </w:rPr>
+              <w:t>O(n)</w:t>
+            </w:r>
+          </w:p>
+        </w:tc>
+      </w:tr>
+      <w:tr>
+        <w:trPr>
+          <w:trHeight w:val="298"/>
+          <w:jc w:val="center"/>
+        </w:trPr>
+        <w:tc>
+          <w:tcPr>
+            <w:tcW w:w="10268" w:type="dxa"/>
+            <w:gridSpan w:val="2"/>
+            <w:tcBorders>
+              <w:top w:val="single" w:sz="4" w:space="0" w:color="auto"/>
+              <w:left w:val="single" w:sz="4" w:space="0" w:color="auto"/>
+              <w:bottom w:val="single" w:sz="4" w:space="0" w:color="auto"/>
+              <w:right w:val="single" w:sz="4" w:space="0" w:color="auto"/>
+            </w:tcBorders>
+            <w:shd w:val="clear" w:color="auto" w:fill="595959" w:themeFill="text1" w:themeFillTint="A6"/>
+          </w:tcPr>
+          <w:p>
+            <w:pPr>
+              <w:pStyle w:val="TituloPrincipla"/>
+              <w:spacing w:after="100"/>
+              <w:jc w:val="left"/>
+              <w:rPr>
+                <w:color w:val="000000" w:themeColor="text1"/>
+                <w:sz w:val="22"/>
+                <w:szCs w:val="22"/>
+              </w:rPr>
+            </w:pPr>
+            <w:r>
+              <w:rPr>
+                <w:color w:val="FFFFFF" w:themeColor="background1"/>
+                <w:sz w:val="22"/>
+                <w:szCs w:val="22"/>
+              </w:rPr>
+              <w:t>Estructura Escogida</w:t>
+            </w:r>
+          </w:p>
+        </w:tc>
+      </w:tr>
+      <w:tr>
+        <w:trPr>
+          <w:trHeight w:val="298"/>
+          <w:jc w:val="center"/>
+        </w:trPr>
+        <w:tc>
+          <w:tcPr>
+            <w:tcW w:w="10268" w:type="dxa"/>
+            <w:gridSpan w:val="2"/>
+            <w:tcBorders>
+              <w:top w:val="single" w:sz="4" w:space="0" w:color="auto"/>
+              <w:left w:val="single" w:sz="4" w:space="0" w:color="auto"/>
+              <w:bottom w:val="single" w:sz="4" w:space="0" w:color="auto"/>
+              <w:right w:val="single" w:sz="4" w:space="0" w:color="auto"/>
+            </w:tcBorders>
+            <w:shd w:val="clear" w:color="auto" w:fill="FFFFFF" w:themeFill="background1"/>
+          </w:tcPr>
+          <w:p>
+            <w:pPr>
+              <w:pStyle w:val="TituloPrincipla"/>
+              <w:spacing w:after="100"/>
+              <w:jc w:val="left"/>
+              <w:rPr>
+                <w:color w:val="000000" w:themeColor="text1"/>
+                <w:sz w:val="22"/>
+                <w:szCs w:val="22"/>
+              </w:rPr>
+            </w:pPr>
+          </w:p>
+        </w:tc>
+      </w:tr>
+    </w:tbl>
+    <w:p/>
+    <w:tbl>
+      <w:tblPr>
+        <w:tblW w:w="10268" w:type="dxa"/>
+        <w:jc w:val="center"/>
+        <w:tblBorders>
+          <w:top w:val="single" w:sz="4" w:space="0" w:color="auto"/>
+          <w:left w:val="single" w:sz="4" w:space="0" w:color="auto"/>
+          <w:bottom w:val="single" w:sz="4" w:space="0" w:color="auto"/>
+          <w:right w:val="single" w:sz="4" w:space="0" w:color="auto"/>
+          <w:insideH w:val="single" w:sz="4" w:space="0" w:color="auto"/>
+          <w:insideV w:val="single" w:sz="4" w:space="0" w:color="auto"/>
+        </w:tblBorders>
+        <w:tblLayout w:type="fixed"/>
+        <w:tblLook w:val="01E0" w:firstRow="1" w:lastRow="1" w:firstColumn="1" w:lastColumn="1" w:noHBand="0" w:noVBand="0"/>
+      </w:tblPr>
+      <w:tblGrid>
+        <w:gridCol w:w="2290"/>
+        <w:gridCol w:w="7978"/>
+      </w:tblGrid>
+      <w:tr>
+        <w:trPr>
+          <w:trHeight w:val="510"/>
+          <w:jc w:val="center"/>
+        </w:trPr>
+        <w:tc>
+          <w:tcPr>
+            <w:tcW w:w="2290" w:type="dxa"/>
+            <w:tcBorders>
+              <w:top w:val="single" w:sz="4" w:space="0" w:color="auto"/>
+              <w:left w:val="single" w:sz="4" w:space="0" w:color="auto"/>
+              <w:bottom w:val="single" w:sz="4" w:space="0" w:color="auto"/>
+              <w:right w:val="single" w:sz="4" w:space="0" w:color="auto"/>
+            </w:tcBorders>
+            <w:shd w:val="clear" w:color="auto" w:fill="F3F3F3"/>
+            <w:vAlign w:val="center"/>
+            <w:hideMark/>
+          </w:tcPr>
+          <w:p>
+            <w:pPr>
+              <w:pStyle w:val="TituloPrincipla"/>
+              <w:spacing w:after="100"/>
+              <w:jc w:val="left"/>
+              <w:rPr>
+                <w:sz w:val="22"/>
+                <w:szCs w:val="22"/>
+              </w:rPr>
+            </w:pPr>
+            <w:r>
+              <w:rPr>
+                <w:sz w:val="22"/>
+                <w:szCs w:val="22"/>
+              </w:rPr>
+              <w:t>Nombre</w:t>
+            </w:r>
+          </w:p>
+        </w:tc>
+        <w:tc>
+          <w:tcPr>
+            <w:tcW w:w="7978" w:type="dxa"/>
+            <w:tcBorders>
+              <w:top w:val="single" w:sz="4" w:space="0" w:color="auto"/>
+              <w:left w:val="single" w:sz="4" w:space="0" w:color="auto"/>
+              <w:bottom w:val="single" w:sz="4" w:space="0" w:color="auto"/>
+              <w:right w:val="single" w:sz="4" w:space="0" w:color="auto"/>
+            </w:tcBorders>
+            <w:hideMark/>
+          </w:tcPr>
+          <w:p>
+            <w:pPr>
+              <w:pStyle w:val="TituloPrincipla"/>
+              <w:spacing w:after="100"/>
+              <w:jc w:val="left"/>
+              <w:rPr>
+                <w:sz w:val="18"/>
+                <w:szCs w:val="18"/>
+              </w:rPr>
+            </w:pPr>
+            <w:r>
+              <w:rPr>
+                <w:b w:val="0"/>
+                <w:sz w:val="18"/>
+                <w:szCs w:val="18"/>
+              </w:rPr>
+              <w:t>R11-</w:t>
+            </w:r>
+            <w:r>
+              <w:rPr>
+                <w:b w:val="0"/>
+                <w:sz w:val="18"/>
+                <w:szCs w:val="18"/>
+              </w:rPr>
+              <w:t>Generar grafi</w:t>
+            </w:r>
+            <w:r>
+              <w:rPr>
+                <w:b w:val="0"/>
+                <w:sz w:val="18"/>
+                <w:szCs w:val="18"/>
+              </w:rPr>
+              <w:t>c</w:t>
+            </w:r>
+            <w:r>
+              <w:rPr>
+                <w:b w:val="0"/>
+                <w:sz w:val="18"/>
+                <w:szCs w:val="18"/>
+              </w:rPr>
+              <w:t>a ASCII</w:t>
+            </w:r>
+            <w:r>
+              <w:rPr>
+                <w:sz w:val="18"/>
+                <w:szCs w:val="18"/>
+              </w:rPr>
+              <w:t xml:space="preserve"> </w:t>
+            </w:r>
+          </w:p>
+        </w:tc>
+      </w:tr>
+      <w:tr>
+        <w:trPr>
+          <w:trHeight w:val="429"/>
+          <w:jc w:val="center"/>
+        </w:trPr>
+        <w:tc>
+          <w:tcPr>
+            <w:tcW w:w="2290" w:type="dxa"/>
+            <w:tcBorders>
+              <w:top w:val="single" w:sz="4" w:space="0" w:color="auto"/>
+              <w:left w:val="single" w:sz="4" w:space="0" w:color="auto"/>
+              <w:bottom w:val="single" w:sz="4" w:space="0" w:color="auto"/>
+              <w:right w:val="single" w:sz="4" w:space="0" w:color="auto"/>
+            </w:tcBorders>
+            <w:shd w:val="clear" w:color="auto" w:fill="F3F3F3"/>
+            <w:vAlign w:val="center"/>
+            <w:hideMark/>
+          </w:tcPr>
+          <w:p>
+            <w:pPr>
+              <w:pStyle w:val="TituloPrincipla"/>
+              <w:spacing w:after="100"/>
+              <w:jc w:val="left"/>
+              <w:rPr>
+                <w:sz w:val="22"/>
+                <w:szCs w:val="22"/>
+              </w:rPr>
+            </w:pPr>
+            <w:r>
+              <w:rPr>
+                <w:sz w:val="22"/>
+                <w:szCs w:val="22"/>
+              </w:rPr>
+              <w:t>Resumen</w:t>
+            </w:r>
+          </w:p>
+        </w:tc>
+        <w:tc>
+          <w:tcPr>
+            <w:tcW w:w="7978" w:type="dxa"/>
+            <w:tcBorders>
+              <w:top w:val="single" w:sz="4" w:space="0" w:color="auto"/>
+              <w:left w:val="single" w:sz="4" w:space="0" w:color="auto"/>
+              <w:bottom w:val="single" w:sz="4" w:space="0" w:color="auto"/>
+              <w:right w:val="single" w:sz="4" w:space="0" w:color="auto"/>
+            </w:tcBorders>
+            <w:hideMark/>
+          </w:tcPr>
+          <w:p>
+            <w:pPr>
+              <w:pStyle w:val="TituloPrincipla"/>
+              <w:spacing w:after="100"/>
+              <w:jc w:val="left"/>
+              <w:rPr>
+                <w:b w:val="0"/>
+                <w:sz w:val="18"/>
+                <w:szCs w:val="18"/>
+              </w:rPr>
+            </w:pPr>
+            <w:r>
+              <w:rPr>
+                <w:b w:val="0"/>
+                <w:sz w:val="18"/>
+                <w:szCs w:val="18"/>
+              </w:rPr>
+              <w:t>Busca si cada una de las zonas tiene todos los viajes correspondientes hacia las otras zonas, llevando la cuenta de cuantas veces no tenia un viaje</w:t>
+            </w:r>
+          </w:p>
+        </w:tc>
+      </w:tr>
+      <w:tr>
+        <w:trPr>
+          <w:trHeight w:val="261"/>
+          <w:jc w:val="center"/>
+        </w:trPr>
+        <w:tc>
+          <w:tcPr>
+            <w:tcW w:w="10268" w:type="dxa"/>
+            <w:gridSpan w:val="2"/>
+            <w:tcBorders>
+              <w:top w:val="single" w:sz="4" w:space="0" w:color="auto"/>
+              <w:left w:val="single" w:sz="4" w:space="0" w:color="auto"/>
+              <w:bottom w:val="single" w:sz="4" w:space="0" w:color="auto"/>
+              <w:right w:val="single" w:sz="4" w:space="0" w:color="auto"/>
+            </w:tcBorders>
+            <w:shd w:val="clear" w:color="auto" w:fill="595959" w:themeFill="text1" w:themeFillTint="A6"/>
+            <w:vAlign w:val="center"/>
+            <w:hideMark/>
+          </w:tcPr>
+          <w:p>
+            <w:pPr>
+              <w:pStyle w:val="TituloPrincipla"/>
+              <w:spacing w:after="100"/>
+              <w:jc w:val="left"/>
+              <w:rPr>
+                <w:color w:val="FFFFFF" w:themeColor="background1"/>
+                <w:sz w:val="22"/>
+                <w:szCs w:val="22"/>
+              </w:rPr>
+            </w:pPr>
+            <w:r>
+              <w:rPr>
+                <w:color w:val="FFFFFF" w:themeColor="background1"/>
+                <w:sz w:val="22"/>
+                <w:szCs w:val="22"/>
+              </w:rPr>
+              <w:t>Entradas</w:t>
+            </w:r>
+          </w:p>
+        </w:tc>
+      </w:tr>
+      <w:tr>
+        <w:trPr>
+          <w:trHeight w:val="261"/>
+          <w:jc w:val="center"/>
+        </w:trPr>
+        <w:tc>
+          <w:tcPr>
+            <w:tcW w:w="10268" w:type="dxa"/>
+            <w:gridSpan w:val="2"/>
+            <w:tcBorders>
+              <w:top w:val="single" w:sz="4" w:space="0" w:color="auto"/>
+              <w:left w:val="single" w:sz="4" w:space="0" w:color="auto"/>
+              <w:bottom w:val="single" w:sz="4" w:space="0" w:color="auto"/>
+              <w:right w:val="single" w:sz="4" w:space="0" w:color="auto"/>
+            </w:tcBorders>
+            <w:hideMark/>
+          </w:tcPr>
+          <w:p>
+            <w:pPr>
+              <w:pStyle w:val="TituloPrincipla"/>
+              <w:spacing w:after="100"/>
+              <w:jc w:val="left"/>
+              <w:rPr>
+                <w:b w:val="0"/>
+                <w:sz w:val="18"/>
+                <w:szCs w:val="18"/>
+              </w:rPr>
+            </w:pPr>
+          </w:p>
+        </w:tc>
+      </w:tr>
+      <w:tr>
+        <w:trPr>
+          <w:trHeight w:val="261"/>
+          <w:jc w:val="center"/>
+        </w:trPr>
+        <w:tc>
+          <w:tcPr>
+            <w:tcW w:w="10268" w:type="dxa"/>
+            <w:gridSpan w:val="2"/>
+            <w:tcBorders>
+              <w:top w:val="single" w:sz="4" w:space="0" w:color="auto"/>
+              <w:left w:val="single" w:sz="4" w:space="0" w:color="auto"/>
+              <w:bottom w:val="single" w:sz="4" w:space="0" w:color="auto"/>
+              <w:right w:val="single" w:sz="4" w:space="0" w:color="auto"/>
+            </w:tcBorders>
+            <w:shd w:val="clear" w:color="auto" w:fill="595959" w:themeFill="text1" w:themeFillTint="A6"/>
+            <w:vAlign w:val="center"/>
+            <w:hideMark/>
+          </w:tcPr>
+          <w:p>
+            <w:pPr>
+              <w:pStyle w:val="TituloPrincipla"/>
+              <w:spacing w:after="100"/>
+              <w:jc w:val="left"/>
+              <w:rPr>
+                <w:color w:val="FFFFFF" w:themeColor="background1"/>
+                <w:sz w:val="22"/>
+                <w:szCs w:val="22"/>
+              </w:rPr>
+            </w:pPr>
+            <w:r>
+              <w:rPr>
+                <w:color w:val="FFFFFF" w:themeColor="background1"/>
+                <w:sz w:val="22"/>
+                <w:szCs w:val="22"/>
+              </w:rPr>
+              <w:t>Resultados</w:t>
+            </w:r>
+          </w:p>
+        </w:tc>
+      </w:tr>
+      <w:tr>
+        <w:trPr>
+          <w:trHeight w:val="429"/>
+          <w:jc w:val="center"/>
+        </w:trPr>
+        <w:tc>
+          <w:tcPr>
+            <w:tcW w:w="10268" w:type="dxa"/>
+            <w:gridSpan w:val="2"/>
+            <w:tcBorders>
+              <w:top w:val="single" w:sz="4" w:space="0" w:color="auto"/>
+              <w:left w:val="single" w:sz="4" w:space="0" w:color="auto"/>
+              <w:bottom w:val="single" w:sz="4" w:space="0" w:color="auto"/>
+              <w:right w:val="single" w:sz="4" w:space="0" w:color="auto"/>
+            </w:tcBorders>
+            <w:hideMark/>
+          </w:tcPr>
+          <w:p>
+            <w:pPr>
+              <w:pStyle w:val="TituloPrincipla"/>
+              <w:spacing w:after="100"/>
+              <w:jc w:val="left"/>
+              <w:rPr>
+                <w:b w:val="0"/>
+                <w:sz w:val="18"/>
+                <w:szCs w:val="18"/>
+                <w:lang w:val="en-US"/>
+              </w:rPr>
+            </w:pPr>
+            <w:r>
+              <w:rPr>
+                <w:b w:val="0"/>
+                <w:sz w:val="18"/>
+                <w:szCs w:val="18"/>
+              </w:rPr>
+              <w:t>-Retorna una</w:t>
+            </w:r>
+            <w:r>
+              <w:rPr>
+                <w:b w:val="0"/>
+                <w:sz w:val="18"/>
+                <w:szCs w:val="18"/>
+              </w:rPr>
+              <w:t xml:space="preserve"> tabla ascii en la cual se muestra por zona el porcentaje de veces que no se cumplio un viaje de una zona a otra, siendo representado por asteriscos</w:t>
             </w:r>
             <w:bookmarkStart w:id="0" w:name="_GoBack"/>
             <w:bookmarkEnd w:id="0"/>
@@ -2662,11 +5832,12 @@
       </w:tr>
       <w:tr>
         <w:trPr>
-          <w:jc w:val="center"/>
-        </w:trPr>
-        <w:tc>
-          <w:tcPr>
-            <w:tcW w:w="10305" w:type="dxa"/>
+          <w:trHeight w:val="292"/>
+          <w:jc w:val="center"/>
+        </w:trPr>
+        <w:tc>
+          <w:tcPr>
+            <w:tcW w:w="10268" w:type="dxa"/>
             <w:gridSpan w:val="2"/>
             <w:tcBorders>
               <w:top w:val="single" w:sz="4" w:space="0" w:color="auto"/>
@@ -2699,11 +5870,12 @@
       </w:tr>
       <w:tr>
         <w:trPr>
-          <w:jc w:val="center"/>
-        </w:trPr>
-        <w:tc>
-          <w:tcPr>
-            <w:tcW w:w="10305" w:type="dxa"/>
+          <w:trHeight w:val="298"/>
+          <w:jc w:val="center"/>
+        </w:trPr>
+        <w:tc>
+          <w:tcPr>
+            <w:tcW w:w="10268" w:type="dxa"/>
             <w:gridSpan w:val="2"/>
             <w:tcBorders>
               <w:top w:val="single" w:sz="4" w:space="0" w:color="auto"/>
@@ -2735,7 +5907,79 @@
           </w:p>
         </w:tc>
       </w:tr>
+      <w:tr>
+        <w:trPr>
+          <w:trHeight w:val="298"/>
+          <w:jc w:val="center"/>
+        </w:trPr>
+        <w:tc>
+          <w:tcPr>
+            <w:tcW w:w="10268" w:type="dxa"/>
+            <w:gridSpan w:val="2"/>
+            <w:tcBorders>
+              <w:top w:val="single" w:sz="4" w:space="0" w:color="auto"/>
+              <w:left w:val="single" w:sz="4" w:space="0" w:color="auto"/>
+              <w:bottom w:val="single" w:sz="4" w:space="0" w:color="auto"/>
+              <w:right w:val="single" w:sz="4" w:space="0" w:color="auto"/>
+            </w:tcBorders>
+            <w:shd w:val="clear" w:color="auto" w:fill="595959" w:themeFill="text1" w:themeFillTint="A6"/>
+          </w:tcPr>
+          <w:p>
+            <w:pPr>
+              <w:pStyle w:val="TituloPrincipla"/>
+              <w:spacing w:after="100"/>
+              <w:jc w:val="left"/>
+              <w:rPr>
+                <w:color w:val="000000" w:themeColor="text1"/>
+                <w:sz w:val="22"/>
+                <w:szCs w:val="22"/>
+              </w:rPr>
+            </w:pPr>
+            <w:r>
+              <w:rPr>
+                <w:color w:val="FFFFFF" w:themeColor="background1"/>
+                <w:sz w:val="22"/>
+                <w:szCs w:val="22"/>
+              </w:rPr>
+              <w:t>Estructura Escogida</w:t>
+            </w:r>
+          </w:p>
+        </w:tc>
+      </w:tr>
+      <w:tr>
+        <w:trPr>
+          <w:trHeight w:val="298"/>
+          <w:jc w:val="center"/>
+        </w:trPr>
+        <w:tc>
+          <w:tcPr>
+            <w:tcW w:w="10268" w:type="dxa"/>
+            <w:gridSpan w:val="2"/>
+            <w:tcBorders>
+              <w:top w:val="single" w:sz="4" w:space="0" w:color="auto"/>
+              <w:left w:val="single" w:sz="4" w:space="0" w:color="auto"/>
+              <w:bottom w:val="single" w:sz="4" w:space="0" w:color="auto"/>
+              <w:right w:val="single" w:sz="4" w:space="0" w:color="auto"/>
+            </w:tcBorders>
+            <w:shd w:val="clear" w:color="auto" w:fill="FFFFFF" w:themeFill="background1"/>
+          </w:tcPr>
+          <w:p>
+            <w:pPr>
+              <w:pStyle w:val="TituloPrincipla"/>
+              <w:spacing w:after="100"/>
+              <w:jc w:val="left"/>
+              <w:rPr>
+                <w:color w:val="000000" w:themeColor="text1"/>
+                <w:sz w:val="22"/>
+                <w:szCs w:val="22"/>
+              </w:rPr>
+            </w:pPr>
+          </w:p>
+        </w:tc>
+      </w:tr>
     </w:tbl>
+    <w:p/>
+    <w:p/>
     <w:p/>
     <w:sectPr>
       <w:pgSz w:w="12240" w:h="15840"/>
@@ -2884,7 +6128,7 @@
       </w:pPr>
     </w:pPrDefault>
   </w:docDefaults>
-  <w:latentStyles w:defLockedState="0" w:defUIPriority="99" w:defSemiHidden="0" w:defUnhideWhenUsed="0" w:defQFormat="0" w:count="375">
+  <w:latentStyles w:defLockedState="0" w:defUIPriority="99" w:defSemiHidden="0" w:defUnhideWhenUsed="0" w:defQFormat="0" w:count="377">
     <w:lsdException w:name="Normal" w:uiPriority="0" w:qFormat="1"/>
     <w:lsdException w:name="heading 1" w:uiPriority="9" w:qFormat="1"/>
     <w:lsdException w:name="heading 2" w:semiHidden="1" w:uiPriority="9" w:unhideWhenUsed="1" w:qFormat="1"/>
@@ -2990,7 +6234,6 @@
     <w:lsdException w:name="HTML Sample" w:semiHidden="1" w:unhideWhenUsed="1"/>
     <w:lsdException w:name="HTML Typewriter" w:semiHidden="1" w:unhideWhenUsed="1"/>
     <w:lsdException w:name="HTML Variable" w:semiHidden="1" w:unhideWhenUsed="1"/>
-    <w:lsdException w:name="Normal Table" w:semiHidden="1" w:unhideWhenUsed="1"/>
     <w:lsdException w:name="annotation subject" w:semiHidden="1" w:unhideWhenUsed="1"/>
     <w:lsdException w:name="No List" w:semiHidden="1" w:unhideWhenUsed="1"/>
     <w:lsdException w:name="Outline List 1" w:semiHidden="1" w:unhideWhenUsed="1"/>
@@ -3036,11 +6279,9 @@
     <w:lsdException w:name="Table Subtle 1" w:semiHidden="1" w:unhideWhenUsed="1"/>
     <w:lsdException w:name="Table Subtle 2" w:semiHidden="1" w:unhideWhenUsed="1"/>
     <w:lsdException w:name="Table Web 1" w:semiHidden="1" w:unhideWhenUsed="1"/>
-    <w:lsdException w:name="Table Web 2" w:semiHidden="1" w:unhideWhenUsed="1"/>
     <w:lsdException w:name="Table Web 3" w:semiHidden="1" w:unhideWhenUsed="1"/>
     <w:lsdException w:name="Balloon Text" w:semiHidden="1" w:unhideWhenUsed="1"/>
     <w:lsdException w:name="Table Grid" w:uiPriority="39"/>
-    <w:lsdException w:name="Table Theme" w:semiHidden="1" w:unhideWhenUsed="1"/>
     <w:lsdException w:name="Placeholder Text" w:semiHidden="1"/>
     <w:lsdException w:name="No Spacing" w:uiPriority="1" w:qFormat="1"/>
     <w:lsdException w:name="Light Shading" w:uiPriority="60"/>
@@ -3260,11 +6501,13 @@
     <w:lsdException w:name="Smart Hyperlink" w:semiHidden="1" w:unhideWhenUsed="1"/>
     <w:lsdException w:name="Hashtag" w:semiHidden="1" w:unhideWhenUsed="1"/>
     <w:lsdException w:name="Unresolved Mention" w:semiHidden="1" w:unhideWhenUsed="1"/>
+    <w:lsdException w:name="Smart Link" w:semiHidden="1" w:unhideWhenUsed="1"/>
+    <w:lsdException w:name="Smart Link Error" w:semiHidden="1" w:unhideWhenUsed="1"/>
   </w:latentStyles>
   <w:style w:type="paragraph" w:default="1" w:styleId="Normal">
     <w:name w:val="Normal"/>
     <w:qFormat/>
-    <w:rsid w:val="00DA3BB9"/>
+    <w:rsid w:val="003F2313"/>
     <w:pPr>
       <w:spacing w:after="240" w:line="240" w:lineRule="auto"/>
     </w:pPr>
@@ -3275,13 +6518,13 @@
       <w:lang w:val="es-ES" w:eastAsia="es-ES"/>
     </w:rPr>
   </w:style>
-  <w:style w:type="character" w:default="1" w:styleId="Fuentedeprrafopredeter">
+  <w:style w:type="character" w:default="1" w:styleId="DefaultParagraphFont">
     <w:name w:val="Default Paragraph Font"/>
     <w:uiPriority w:val="1"/>
     <w:semiHidden/>
     <w:unhideWhenUsed/>
   </w:style>
-  <w:style w:type="table" w:default="1" w:styleId="Tablanormal">
+  <w:style w:type="table" w:default="1" w:styleId="TableNormal">
     <w:name w:val="Normal Table"/>
     <w:uiPriority w:val="99"/>
     <w:semiHidden/>
@@ -3296,7 +6539,7 @@
       </w:tblCellMar>
     </w:tblPr>
   </w:style>
-  <w:style w:type="numbering" w:default="1" w:styleId="Sinlista">
+  <w:style w:type="numbering" w:default="1" w:styleId="NoList">
     <w:name w:val="No List"/>
     <w:uiPriority w:val="99"/>
     <w:semiHidden/>

</xml_diff>

<commit_message>
Cambios en los documentos y en el mundi
</commit_message>
<xml_diff>
--- a/docs/Requerimientos funcionales.docx
+++ b/docs/Requerimientos funcionales.docx
@@ -3100,23 +3100,7 @@
                 <w:sz w:val="18"/>
                 <w:szCs w:val="18"/>
               </w:rPr>
-              <w:t>R</w:t>
-            </w:r>
-            <w:r>
-              <w:rPr>
-                <w:b w:val="0"/>
-                <w:sz w:val="18"/>
-                <w:szCs w:val="18"/>
-              </w:rPr>
-              <w:t>8</w:t>
-            </w:r>
-            <w:r>
-              <w:rPr>
-                <w:b w:val="0"/>
-                <w:sz w:val="18"/>
-                <w:szCs w:val="18"/>
-              </w:rPr>
-              <w:t xml:space="preserve"> -Buscar los nodos que delimitan la zona por localizacion geografica</w:t>
+              <w:t>R8 -Buscar los nodos que delimitan la zona por localizacion geografica</w:t>
             </w:r>
           </w:p>
         </w:tc>
@@ -3343,15 +3327,7 @@
                 <w:sz w:val="18"/>
                 <w:szCs w:val="18"/>
               </w:rPr>
-              <w:t>-Retorna l</w:t>
-            </w:r>
-            <w:r>
-              <w:rPr>
-                <w:b w:val="0"/>
-                <w:sz w:val="18"/>
-                <w:szCs w:val="18"/>
-              </w:rPr>
-              <w:t>os viajes cuyas fronteras son iguales que los valores ingresados por parametro</w:t>
+              <w:t>-Retorna los viajes cuyas fronteras son iguales que los valores ingresados por parametro</w:t>
             </w:r>
           </w:p>
         </w:tc>
@@ -3516,39 +3492,15 @@
                 <w:sz w:val="18"/>
                 <w:szCs w:val="18"/>
               </w:rPr>
-              <w:t>R</w:t>
-            </w:r>
-            <w:r>
-              <w:rPr>
-                <w:b w:val="0"/>
-                <w:sz w:val="18"/>
-                <w:szCs w:val="18"/>
-              </w:rPr>
-              <w:t>9</w:t>
-            </w:r>
-            <w:r>
-              <w:rPr>
-                <w:b w:val="0"/>
-                <w:sz w:val="18"/>
-                <w:szCs w:val="18"/>
-              </w:rPr>
-              <w:t xml:space="preserve"> -</w:t>
-            </w:r>
-            <w:r>
-              <w:rPr>
-                <w:b w:val="0"/>
-                <w:sz w:val="18"/>
-                <w:szCs w:val="18"/>
-              </w:rPr>
-              <w:t xml:space="preserve"> </w:t>
-            </w:r>
-            <w:r>
-              <w:rPr>
-                <w:b w:val="0"/>
-                <w:sz w:val="18"/>
-                <w:szCs w:val="18"/>
-              </w:rPr>
-              <w:t>Buscar los tiempos promedio de viaje que están en un rango y que son del primer</w:t>
+              <w:t>R9 -</w:t>
+            </w:r>
+            <w:r>
+              <w:rPr>
+                <w:b w:val="0"/>
+                <w:sz w:val="18"/>
+                <w:szCs w:val="18"/>
+              </w:rPr>
+              <w:t xml:space="preserve"> Buscar los tiempos promedio de viaje que están en un rango y que son del primer</w:t>
             </w:r>
           </w:p>
           <w:p>
@@ -3967,31 +3919,7 @@
                 <w:sz w:val="18"/>
                 <w:szCs w:val="18"/>
               </w:rPr>
-              <w:t>R</w:t>
-            </w:r>
-            <w:r>
-              <w:rPr>
-                <w:b w:val="0"/>
-                <w:sz w:val="18"/>
-                <w:szCs w:val="18"/>
-              </w:rPr>
-              <w:t>10</w:t>
-            </w:r>
-            <w:r>
-              <w:rPr>
-                <w:b w:val="0"/>
-                <w:sz w:val="18"/>
-                <w:szCs w:val="18"/>
-              </w:rPr>
-              <w:t xml:space="preserve"> -</w:t>
-            </w:r>
-            <w:r>
-              <w:rPr>
-                <w:b w:val="0"/>
-                <w:sz w:val="18"/>
-                <w:szCs w:val="18"/>
-              </w:rPr>
-              <w:t>Retornar todos los viajes de tiempo promedio que salen de una zona dada a una hora dada</w:t>
+              <w:t>R10 -Retornar todos los viajes de tiempo promedio que salen de una zona dada a una hora dada</w:t>
             </w:r>
             <w:r>
               <w:rPr>
@@ -4080,15 +4008,7 @@
                 <w:sz w:val="18"/>
                 <w:szCs w:val="18"/>
               </w:rPr>
-              <w:t xml:space="preserve">Busca </w:t>
-            </w:r>
-            <w:r>
-              <w:rPr>
-                <w:b w:val="0"/>
-                <w:sz w:val="18"/>
-                <w:szCs w:val="18"/>
-              </w:rPr>
-              <w:t>todos los viajes que tienen como zona de origen y hora  los valores ingresados como parametros</w:t>
+              <w:t>Busca todos los viajes que tienen como zona de origen y hora  los valores ingresados como parametros</w:t>
             </w:r>
           </w:p>
         </w:tc>
@@ -4248,15 +4168,7 @@
                 <w:sz w:val="18"/>
                 <w:szCs w:val="18"/>
               </w:rPr>
-              <w:t>-Retorna una</w:t>
-            </w:r>
-            <w:r>
-              <w:rPr>
-                <w:b w:val="0"/>
-                <w:sz w:val="18"/>
-                <w:szCs w:val="18"/>
-              </w:rPr>
-              <w:t xml:space="preserve"> lista con los viajes que cumplen con los parametros ingresados</w:t>
+              <w:t>-Retorna una lista con los viajes que cumplen con los parametros ingresados</w:t>
             </w:r>
           </w:p>
         </w:tc>
@@ -4405,6 +4317,15 @@
                 <w:szCs w:val="22"/>
               </w:rPr>
             </w:pPr>
+            <w:r>
+              <w:rPr>
+                <w:color w:val="000000" w:themeColor="text1"/>
+                <w:sz w:val="22"/>
+                <w:szCs w:val="22"/>
+              </w:rPr>
+              <w:lastRenderedPageBreak/>
+              <w:t>Se usara fila prioritaria ya que esta facilita el agregar elementos y no se necesita un orden especifico por lo que estructura ideal</w:t>
+            </w:r>
           </w:p>
         </w:tc>
       </w:tr>
@@ -4441,7 +4362,6 @@
                 <w:sz w:val="22"/>
                 <w:szCs w:val="22"/>
               </w:rPr>
-              <w:lastRenderedPageBreak/>
               <w:t>Nombre</w:t>
             </w:r>
           </w:p>
@@ -4473,31 +4393,7 @@
                 <w:sz w:val="18"/>
                 <w:szCs w:val="18"/>
               </w:rPr>
-              <w:t>R1</w:t>
-            </w:r>
-            <w:r>
-              <w:rPr>
-                <w:b w:val="0"/>
-                <w:sz w:val="18"/>
-                <w:szCs w:val="18"/>
-              </w:rPr>
-              <w:t>1</w:t>
-            </w:r>
-            <w:r>
-              <w:rPr>
-                <w:b w:val="0"/>
-                <w:sz w:val="18"/>
-                <w:szCs w:val="18"/>
-              </w:rPr>
-              <w:t xml:space="preserve"> -Retornar todos los viajes de tiempo promedio que </w:t>
-            </w:r>
-            <w:r>
-              <w:rPr>
-                <w:b w:val="0"/>
-                <w:sz w:val="18"/>
-                <w:szCs w:val="18"/>
-              </w:rPr>
-              <w:t>llegan</w:t>
+              <w:t>R11 -Retornar todos los viajes de tiempo promedio que llegan</w:t>
             </w:r>
             <w:r>
               <w:rPr>
@@ -4943,6 +4839,14 @@
                 <w:szCs w:val="22"/>
               </w:rPr>
             </w:pPr>
+            <w:r>
+              <w:rPr>
+                <w:color w:val="000000" w:themeColor="text1"/>
+                <w:sz w:val="22"/>
+                <w:szCs w:val="22"/>
+              </w:rPr>
+              <w:t>Se usara fila prioritaria ya que esta facilita el agregar elementos y no se necesita un orden especifico por lo que estructura ideal</w:t>
+            </w:r>
           </w:p>
         </w:tc>
       </w:tr>
@@ -5032,23 +4936,7 @@
                 <w:sz w:val="18"/>
                 <w:szCs w:val="18"/>
               </w:rPr>
-              <w:t>R1</w:t>
-            </w:r>
-            <w:r>
-              <w:rPr>
-                <w:b w:val="0"/>
-                <w:sz w:val="18"/>
-                <w:szCs w:val="18"/>
-              </w:rPr>
-              <w:t>1</w:t>
-            </w:r>
-            <w:r>
-              <w:rPr>
-                <w:b w:val="0"/>
-                <w:sz w:val="18"/>
-                <w:szCs w:val="18"/>
-              </w:rPr>
-              <w:t>-</w:t>
+              <w:t>R11-</w:t>
             </w:r>
             <w:r>
               <w:rPr>
@@ -5316,15 +5204,7 @@
                 <w:sz w:val="18"/>
                 <w:szCs w:val="18"/>
               </w:rPr>
-              <w:t>-Retorna una</w:t>
-            </w:r>
-            <w:r>
-              <w:rPr>
-                <w:b w:val="0"/>
-                <w:sz w:val="18"/>
-                <w:szCs w:val="18"/>
-              </w:rPr>
-              <w:t xml:space="preserve"> N cantidad de zonas las cuales se encuentran organizadas por la cantidad de nodos que definen su frontera</w:t>
+              <w:t>-Retorna una N cantidad de zonas las cuales se encuentran organizadas por la cantidad de nodos que definen su frontera</w:t>
             </w:r>
           </w:p>
         </w:tc>
@@ -5473,6 +5353,14 @@
                 <w:szCs w:val="22"/>
               </w:rPr>
             </w:pPr>
+            <w:r>
+              <w:rPr>
+                <w:color w:val="000000" w:themeColor="text1"/>
+                <w:sz w:val="22"/>
+                <w:szCs w:val="22"/>
+              </w:rPr>
+              <w:t>Se usara arregloDinamico ya que este permite que se organicen los elementos teniendo en cuenta un parametro, en este caso es la cantidad de nodos que delimitan la frontera de una zona</w:t>
+            </w:r>
           </w:p>
         </w:tc>
       </w:tr>
@@ -5561,15 +5449,7 @@
                 <w:sz w:val="18"/>
                 <w:szCs w:val="18"/>
               </w:rPr>
-              <w:t>R11-</w:t>
-            </w:r>
-            <w:r>
-              <w:rPr>
-                <w:b w:val="0"/>
-                <w:sz w:val="18"/>
-                <w:szCs w:val="18"/>
-              </w:rPr>
-              <w:t>Generar grafi</w:t>
+              <w:t>R11-Generar grafi</w:t>
             </w:r>
             <w:r>
               <w:rPr>
@@ -5806,7 +5686,7 @@
                 <w:b w:val="0"/>
                 <w:sz w:val="18"/>
                 <w:szCs w:val="18"/>
-                <w:lang w:val="en-US"/>
+                <w:lang w:val="es-CO"/>
               </w:rPr>
             </w:pPr>
             <w:r>
@@ -5824,156 +5704,165 @@
                 <w:szCs w:val="18"/>
               </w:rPr>
               <w:t xml:space="preserve"> tabla ascii en la cual se muestra por zona el porcentaje de veces que no se cumplio un viaje de una zona a otra, siendo representado por asteriscos</w:t>
+            </w:r>
+          </w:p>
+        </w:tc>
+      </w:tr>
+      <w:tr>
+        <w:trPr>
+          <w:trHeight w:val="292"/>
+          <w:jc w:val="center"/>
+        </w:trPr>
+        <w:tc>
+          <w:tcPr>
+            <w:tcW w:w="10268" w:type="dxa"/>
+            <w:gridSpan w:val="2"/>
+            <w:tcBorders>
+              <w:top w:val="single" w:sz="4" w:space="0" w:color="auto"/>
+              <w:left w:val="single" w:sz="4" w:space="0" w:color="auto"/>
+              <w:bottom w:val="single" w:sz="4" w:space="0" w:color="auto"/>
+              <w:right w:val="single" w:sz="4" w:space="0" w:color="auto"/>
+            </w:tcBorders>
+            <w:shd w:val="clear" w:color="auto" w:fill="595959" w:themeFill="text1" w:themeFillTint="A6"/>
+          </w:tcPr>
+          <w:p>
+            <w:pPr>
+              <w:pStyle w:val="TituloPrincipla"/>
+              <w:spacing w:after="100"/>
+              <w:jc w:val="left"/>
+              <w:rPr>
+                <w:sz w:val="22"/>
+                <w:szCs w:val="22"/>
+              </w:rPr>
+            </w:pPr>
+            <w:r>
+              <w:rPr>
+                <w:color w:val="FFFFFF" w:themeColor="background1"/>
+                <w:sz w:val="22"/>
+                <w:szCs w:val="22"/>
+              </w:rPr>
+              <w:lastRenderedPageBreak/>
+              <w:t>Complejidad temporal</w:t>
+            </w:r>
+          </w:p>
+        </w:tc>
+      </w:tr>
+      <w:tr>
+        <w:trPr>
+          <w:trHeight w:val="298"/>
+          <w:jc w:val="center"/>
+        </w:trPr>
+        <w:tc>
+          <w:tcPr>
+            <w:tcW w:w="10268" w:type="dxa"/>
+            <w:gridSpan w:val="2"/>
+            <w:tcBorders>
+              <w:top w:val="single" w:sz="4" w:space="0" w:color="auto"/>
+              <w:left w:val="single" w:sz="4" w:space="0" w:color="auto"/>
+              <w:bottom w:val="single" w:sz="4" w:space="0" w:color="auto"/>
+              <w:right w:val="single" w:sz="4" w:space="0" w:color="auto"/>
+            </w:tcBorders>
+            <w:shd w:val="clear" w:color="auto" w:fill="FFFFFF" w:themeFill="background1"/>
+          </w:tcPr>
+          <w:p>
+            <w:pPr>
+              <w:pStyle w:val="TituloPrincipla"/>
+              <w:spacing w:after="100"/>
+              <w:jc w:val="left"/>
+              <w:rPr>
+                <w:color w:val="FFFFFF" w:themeColor="background1"/>
+                <w:sz w:val="22"/>
+                <w:szCs w:val="22"/>
+              </w:rPr>
+            </w:pPr>
+            <w:r>
+              <w:rPr>
+                <w:color w:val="000000" w:themeColor="text1"/>
+                <w:sz w:val="22"/>
+                <w:szCs w:val="22"/>
+              </w:rPr>
+              <w:t>O(n)</w:t>
+            </w:r>
+          </w:p>
+        </w:tc>
+      </w:tr>
+      <w:tr>
+        <w:trPr>
+          <w:trHeight w:val="298"/>
+          <w:jc w:val="center"/>
+        </w:trPr>
+        <w:tc>
+          <w:tcPr>
+            <w:tcW w:w="10268" w:type="dxa"/>
+            <w:gridSpan w:val="2"/>
+            <w:tcBorders>
+              <w:top w:val="single" w:sz="4" w:space="0" w:color="auto"/>
+              <w:left w:val="single" w:sz="4" w:space="0" w:color="auto"/>
+              <w:bottom w:val="single" w:sz="4" w:space="0" w:color="auto"/>
+              <w:right w:val="single" w:sz="4" w:space="0" w:color="auto"/>
+            </w:tcBorders>
+            <w:shd w:val="clear" w:color="auto" w:fill="595959" w:themeFill="text1" w:themeFillTint="A6"/>
+          </w:tcPr>
+          <w:p>
+            <w:pPr>
+              <w:pStyle w:val="TituloPrincipla"/>
+              <w:spacing w:after="100"/>
+              <w:jc w:val="left"/>
+              <w:rPr>
+                <w:color w:val="000000" w:themeColor="text1"/>
+                <w:sz w:val="22"/>
+                <w:szCs w:val="22"/>
+              </w:rPr>
+            </w:pPr>
+            <w:r>
+              <w:rPr>
+                <w:color w:val="FFFFFF" w:themeColor="background1"/>
+                <w:sz w:val="22"/>
+                <w:szCs w:val="22"/>
+              </w:rPr>
+              <w:t>Estructura Escogida</w:t>
+            </w:r>
+          </w:p>
+        </w:tc>
+      </w:tr>
+      <w:tr>
+        <w:trPr>
+          <w:trHeight w:val="298"/>
+          <w:jc w:val="center"/>
+        </w:trPr>
+        <w:tc>
+          <w:tcPr>
+            <w:tcW w:w="10268" w:type="dxa"/>
+            <w:gridSpan w:val="2"/>
+            <w:tcBorders>
+              <w:top w:val="single" w:sz="4" w:space="0" w:color="auto"/>
+              <w:left w:val="single" w:sz="4" w:space="0" w:color="auto"/>
+              <w:bottom w:val="single" w:sz="4" w:space="0" w:color="auto"/>
+              <w:right w:val="single" w:sz="4" w:space="0" w:color="auto"/>
+            </w:tcBorders>
+            <w:shd w:val="clear" w:color="auto" w:fill="FFFFFF" w:themeFill="background1"/>
+          </w:tcPr>
+          <w:p>
+            <w:pPr>
+              <w:pStyle w:val="TituloPrincipla"/>
+              <w:spacing w:after="100"/>
+              <w:jc w:val="left"/>
+              <w:rPr>
+                <w:color w:val="000000" w:themeColor="text1"/>
+                <w:sz w:val="22"/>
+                <w:szCs w:val="22"/>
+              </w:rPr>
+            </w:pPr>
+            <w:r>
+              <w:rPr>
+                <w:color w:val="000000" w:themeColor="text1"/>
+                <w:sz w:val="22"/>
+                <w:szCs w:val="22"/>
+              </w:rPr>
+              <w:t>Se usara arregloDinamico ya que este permite que se pueda comparar facilmente todas las zonas para encontrar los datos faltantes</w:t>
             </w:r>
             <w:bookmarkStart w:id="0" w:name="_GoBack"/>
             <w:bookmarkEnd w:id="0"/>
-          </w:p>
-        </w:tc>
-      </w:tr>
-      <w:tr>
-        <w:trPr>
-          <w:trHeight w:val="292"/>
-          <w:jc w:val="center"/>
-        </w:trPr>
-        <w:tc>
-          <w:tcPr>
-            <w:tcW w:w="10268" w:type="dxa"/>
-            <w:gridSpan w:val="2"/>
-            <w:tcBorders>
-              <w:top w:val="single" w:sz="4" w:space="0" w:color="auto"/>
-              <w:left w:val="single" w:sz="4" w:space="0" w:color="auto"/>
-              <w:bottom w:val="single" w:sz="4" w:space="0" w:color="auto"/>
-              <w:right w:val="single" w:sz="4" w:space="0" w:color="auto"/>
-            </w:tcBorders>
-            <w:shd w:val="clear" w:color="auto" w:fill="595959" w:themeFill="text1" w:themeFillTint="A6"/>
-          </w:tcPr>
-          <w:p>
-            <w:pPr>
-              <w:pStyle w:val="TituloPrincipla"/>
-              <w:spacing w:after="100"/>
-              <w:jc w:val="left"/>
-              <w:rPr>
-                <w:sz w:val="22"/>
-                <w:szCs w:val="22"/>
-              </w:rPr>
-            </w:pPr>
-            <w:r>
-              <w:rPr>
-                <w:color w:val="FFFFFF" w:themeColor="background1"/>
-                <w:sz w:val="22"/>
-                <w:szCs w:val="22"/>
-              </w:rPr>
-              <w:t>Complejidad temporal</w:t>
-            </w:r>
-          </w:p>
-        </w:tc>
-      </w:tr>
-      <w:tr>
-        <w:trPr>
-          <w:trHeight w:val="298"/>
-          <w:jc w:val="center"/>
-        </w:trPr>
-        <w:tc>
-          <w:tcPr>
-            <w:tcW w:w="10268" w:type="dxa"/>
-            <w:gridSpan w:val="2"/>
-            <w:tcBorders>
-              <w:top w:val="single" w:sz="4" w:space="0" w:color="auto"/>
-              <w:left w:val="single" w:sz="4" w:space="0" w:color="auto"/>
-              <w:bottom w:val="single" w:sz="4" w:space="0" w:color="auto"/>
-              <w:right w:val="single" w:sz="4" w:space="0" w:color="auto"/>
-            </w:tcBorders>
-            <w:shd w:val="clear" w:color="auto" w:fill="FFFFFF" w:themeFill="background1"/>
-          </w:tcPr>
-          <w:p>
-            <w:pPr>
-              <w:pStyle w:val="TituloPrincipla"/>
-              <w:spacing w:after="100"/>
-              <w:jc w:val="left"/>
-              <w:rPr>
-                <w:color w:val="FFFFFF" w:themeColor="background1"/>
-                <w:sz w:val="22"/>
-                <w:szCs w:val="22"/>
-              </w:rPr>
-            </w:pPr>
-            <w:r>
-              <w:rPr>
-                <w:color w:val="000000" w:themeColor="text1"/>
-                <w:sz w:val="22"/>
-                <w:szCs w:val="22"/>
-              </w:rPr>
-              <w:t>O(n)</w:t>
-            </w:r>
-          </w:p>
-        </w:tc>
-      </w:tr>
-      <w:tr>
-        <w:trPr>
-          <w:trHeight w:val="298"/>
-          <w:jc w:val="center"/>
-        </w:trPr>
-        <w:tc>
-          <w:tcPr>
-            <w:tcW w:w="10268" w:type="dxa"/>
-            <w:gridSpan w:val="2"/>
-            <w:tcBorders>
-              <w:top w:val="single" w:sz="4" w:space="0" w:color="auto"/>
-              <w:left w:val="single" w:sz="4" w:space="0" w:color="auto"/>
-              <w:bottom w:val="single" w:sz="4" w:space="0" w:color="auto"/>
-              <w:right w:val="single" w:sz="4" w:space="0" w:color="auto"/>
-            </w:tcBorders>
-            <w:shd w:val="clear" w:color="auto" w:fill="595959" w:themeFill="text1" w:themeFillTint="A6"/>
-          </w:tcPr>
-          <w:p>
-            <w:pPr>
-              <w:pStyle w:val="TituloPrincipla"/>
-              <w:spacing w:after="100"/>
-              <w:jc w:val="left"/>
-              <w:rPr>
-                <w:color w:val="000000" w:themeColor="text1"/>
-                <w:sz w:val="22"/>
-                <w:szCs w:val="22"/>
-              </w:rPr>
-            </w:pPr>
-            <w:r>
-              <w:rPr>
-                <w:color w:val="FFFFFF" w:themeColor="background1"/>
-                <w:sz w:val="22"/>
-                <w:szCs w:val="22"/>
-              </w:rPr>
-              <w:t>Estructura Escogida</w:t>
-            </w:r>
-          </w:p>
-        </w:tc>
-      </w:tr>
-      <w:tr>
-        <w:trPr>
-          <w:trHeight w:val="298"/>
-          <w:jc w:val="center"/>
-        </w:trPr>
-        <w:tc>
-          <w:tcPr>
-            <w:tcW w:w="10268" w:type="dxa"/>
-            <w:gridSpan w:val="2"/>
-            <w:tcBorders>
-              <w:top w:val="single" w:sz="4" w:space="0" w:color="auto"/>
-              <w:left w:val="single" w:sz="4" w:space="0" w:color="auto"/>
-              <w:bottom w:val="single" w:sz="4" w:space="0" w:color="auto"/>
-              <w:right w:val="single" w:sz="4" w:space="0" w:color="auto"/>
-            </w:tcBorders>
-            <w:shd w:val="clear" w:color="auto" w:fill="FFFFFF" w:themeFill="background1"/>
-          </w:tcPr>
-          <w:p>
-            <w:pPr>
-              <w:pStyle w:val="TituloPrincipla"/>
-              <w:spacing w:after="100"/>
-              <w:jc w:val="left"/>
-              <w:rPr>
-                <w:color w:val="000000" w:themeColor="text1"/>
-                <w:sz w:val="22"/>
-                <w:szCs w:val="22"/>
-              </w:rPr>
-            </w:pPr>
           </w:p>
         </w:tc>
       </w:tr>
@@ -6234,6 +6123,7 @@
     <w:lsdException w:name="HTML Sample" w:semiHidden="1" w:unhideWhenUsed="1"/>
     <w:lsdException w:name="HTML Typewriter" w:semiHidden="1" w:unhideWhenUsed="1"/>
     <w:lsdException w:name="HTML Variable" w:semiHidden="1" w:unhideWhenUsed="1"/>
+    <w:lsdException w:name="Normal Table" w:semiHidden="1" w:unhideWhenUsed="1"/>
     <w:lsdException w:name="annotation subject" w:semiHidden="1" w:unhideWhenUsed="1"/>
     <w:lsdException w:name="No List" w:semiHidden="1" w:unhideWhenUsed="1"/>
     <w:lsdException w:name="Outline List 1" w:semiHidden="1" w:unhideWhenUsed="1"/>
@@ -6279,9 +6169,11 @@
     <w:lsdException w:name="Table Subtle 1" w:semiHidden="1" w:unhideWhenUsed="1"/>
     <w:lsdException w:name="Table Subtle 2" w:semiHidden="1" w:unhideWhenUsed="1"/>
     <w:lsdException w:name="Table Web 1" w:semiHidden="1" w:unhideWhenUsed="1"/>
+    <w:lsdException w:name="Table Web 2" w:semiHidden="1" w:unhideWhenUsed="1"/>
     <w:lsdException w:name="Table Web 3" w:semiHidden="1" w:unhideWhenUsed="1"/>
     <w:lsdException w:name="Balloon Text" w:semiHidden="1" w:unhideWhenUsed="1"/>
     <w:lsdException w:name="Table Grid" w:uiPriority="39"/>
+    <w:lsdException w:name="Table Theme" w:semiHidden="1" w:unhideWhenUsed="1"/>
     <w:lsdException w:name="Placeholder Text" w:semiHidden="1"/>
     <w:lsdException w:name="No Spacing" w:uiPriority="1" w:qFormat="1"/>
     <w:lsdException w:name="Light Shading" w:uiPriority="60"/>

</xml_diff>